<commit_message>
updated with youtube links
</commit_message>
<xml_diff>
--- a/Must Read.docx
+++ b/Must Read.docx
@@ -13,8 +13,6 @@
     <w:p>
       <w:r>
         <w:tab/>
-      </w:r>
-      <w:r>
         <w:t xml:space="preserve">I am working as react full stack developer. In total I have (x) years of experience on various technologies like React </w:t>
       </w:r>
       <w:proofErr w:type="spellStart"/>
@@ -25,11 +23,9 @@
       <w:r>
         <w:t xml:space="preserve">, Redux, HTML5, CSS3, ES6 and rest </w:t>
       </w:r>
-      <w:proofErr w:type="spellStart"/>
-      <w:r>
-        <w:t>api's</w:t>
-      </w:r>
-      <w:proofErr w:type="spellEnd"/>
+      <w:r>
+        <w:t>API’s</w:t>
+      </w:r>
       <w:r>
         <w:t xml:space="preserve"> using node </w:t>
       </w:r>
@@ -57,13 +53,7 @@
     </w:p>
     <w:p>
       <w:r>
-        <w:t xml:space="preserve">I have worked with various clients, product team, graphic </w:t>
-      </w:r>
-      <w:r>
-        <w:t>designers,</w:t>
-      </w:r>
-      <w:r>
-        <w:t xml:space="preserve"> and testing team and on multiple domains like ecommerce and b2b applications.</w:t>
+        <w:t>I have worked with various clients, product team, graphic designers, and testing team and on multiple domains like ecommerce and b2b applications.</w:t>
       </w:r>
     </w:p>
     <w:p/>
@@ -72,10 +62,7 @@
         <w:pStyle w:val="Heading1"/>
       </w:pPr>
       <w:r>
-        <w:t xml:space="preserve">What are the inputs for your </w:t>
-      </w:r>
-      <w:r>
-        <w:t>projects?</w:t>
+        <w:t>What are the inputs for your projects?</w:t>
       </w:r>
     </w:p>
     <w:p>
@@ -297,10 +284,7 @@
         </w:numPr>
       </w:pPr>
       <w:r>
-        <w:t xml:space="preserve">Product </w:t>
-      </w:r>
-      <w:r>
-        <w:t>Backlog</w:t>
+        <w:t>Product Backlog</w:t>
       </w:r>
     </w:p>
     <w:p>
@@ -324,10 +308,7 @@
         </w:numPr>
       </w:pPr>
       <w:r>
-        <w:t xml:space="preserve">Sprint </w:t>
-      </w:r>
-      <w:r>
-        <w:t>Backlog</w:t>
+        <w:t>Sprint Backlog</w:t>
       </w:r>
     </w:p>
     <w:p>
@@ -525,7 +506,7 @@
       <w:pPr>
         <w:ind w:firstLine="720"/>
       </w:pPr>
-      <w:hyperlink r:id="rId8" w:history="1">
+      <w:hyperlink r:id="rId8" w:anchor=":~:text=Middleware%20functions%20are%20functions%20that%20have%20access%20to%20the%20request,by%20a%20variable%20named%20next%20" w:history="1">
         <w:r>
           <w:rPr>
             <w:rStyle w:val="Hyperlink"/>
@@ -685,6 +666,7 @@
       </w:r>
     </w:p>
     <w:p/>
+    <w:p/>
     <w:p>
       <w:pPr>
         <w:pStyle w:val="Heading2"/>
@@ -717,11 +699,6 @@
       <w:r>
         <w:tab/>
       </w:r>
-    </w:p>
-    <w:p>
-      <w:pPr>
-        <w:pStyle w:val="Heading2"/>
-      </w:pPr>
     </w:p>
     <w:p/>
     <w:p>
@@ -751,7 +728,7 @@
       <w:pPr>
         <w:ind w:left="720"/>
       </w:pPr>
-      <w:hyperlink r:id="rId9" w:history="1">
+      <w:hyperlink r:id="rId9" w:anchor=":~:text=Indexing%20is%20a%20powerful%20structure,be%20used%20to%20enforce%20uniqueness" w:history="1">
         <w:r>
           <w:rPr>
             <w:rStyle w:val="Hyperlink"/>
@@ -998,8 +975,6 @@
     <w:p>
       <w:r>
         <w:tab/>
-      </w:r>
-      <w:r>
         <w:t xml:space="preserve">JSX is </w:t>
       </w:r>
       <w:proofErr w:type="gramStart"/>
@@ -2576,19 +2551,7 @@
         <w:rPr>
           <w:color w:val="FF0000"/>
         </w:rPr>
-        <w:t xml:space="preserve"> props, but it is private and fully controlled by the component,</w:t>
-      </w:r>
-      <w:r>
-        <w:rPr>
-          <w:color w:val="FF0000"/>
-        </w:rPr>
-        <w:t xml:space="preserve"> </w:t>
-      </w:r>
-      <w:r>
-        <w:rPr>
-          <w:color w:val="FF0000"/>
-        </w:rPr>
-        <w:t>i.e., it is not accessible to any other component till the owner component decides to pass it.</w:t>
+        <w:t xml:space="preserve"> props, but it is private and fully controlled by the component, i.e., it is not accessible to any other component till the owner component decides to pass it.</w:t>
       </w:r>
     </w:p>
     <w:p>
@@ -2877,6 +2840,9 @@
     </w:p>
     <w:p>
       <w:r>
+        <w:rPr>
+          <w:noProof/>
+        </w:rPr>
         <w:drawing>
           <wp:inline distT="0" distB="0" distL="0" distR="0" wp14:anchorId="6687E9C8" wp14:editId="56F30861">
             <wp:extent cx="5731510" cy="2732405"/>
@@ -2949,20 +2915,35 @@
       <w:r>
         <w:t xml:space="preserve">The </w:t>
       </w:r>
-      <w:proofErr w:type="spellStart"/>
       <w:proofErr w:type="gramStart"/>
       <w:r>
         <w:t>this.setState</w:t>
       </w:r>
-      <w:proofErr w:type="spellEnd"/>
       <w:proofErr w:type="gramEnd"/>
       <w:r>
-        <w:t xml:space="preserve"> property is used to update the state values in the componen</w:t>
-      </w:r>
-      <w:r>
-        <w:t>t</w:t>
-      </w:r>
-    </w:p>
+        <w:t xml:space="preserve"> property is used to update the state values in the component</w:t>
+      </w:r>
+    </w:p>
+    <w:p/>
+    <w:p>
+      <w:pPr>
+        <w:rPr>
+          <w:sz w:val="40"/>
+          <w:szCs w:val="40"/>
+        </w:rPr>
+      </w:pPr>
+      <w:hyperlink r:id="rId12" w:history="1">
+        <w:r>
+          <w:rPr>
+            <w:rStyle w:val="Hyperlink"/>
+            <w:sz w:val="40"/>
+            <w:szCs w:val="40"/>
+          </w:rPr>
+          <w:t>https://www.youtube.com/watch?v=dMH1_YtUTSQ</w:t>
+        </w:r>
+      </w:hyperlink>
+    </w:p>
+    <w:p/>
     <w:p/>
     <w:p/>
     <w:p>
@@ -3139,6 +3120,7 @@
         <w:ind w:left="2160"/>
       </w:pPr>
       <w:r>
+        <w:lastRenderedPageBreak/>
         <w:t xml:space="preserve">  </w:t>
       </w:r>
       <w:proofErr w:type="spellStart"/>
@@ -3215,13 +3197,7 @@
         <w:ind w:left="720"/>
       </w:pPr>
       <w:r>
-        <w:t>A key is a</w:t>
-      </w:r>
-      <w:r>
-        <w:t xml:space="preserve"> </w:t>
-      </w:r>
-      <w:r>
-        <w:t>string attribute you should include when creating arrays of elements. Key prop helps React identify which items have changed, are added, or are removed.</w:t>
+        <w:t>A key is a string attribute you should include when creating arrays of elements. Key prop helps React identify which items have changed, are added, or are removed.</w:t>
       </w:r>
     </w:p>
     <w:p>
@@ -3626,6 +3602,7 @@
         <w:ind w:left="720"/>
       </w:pPr>
       <w:r>
+        <w:lastRenderedPageBreak/>
         <w:t>The Virtual DOM works in three simple steps.</w:t>
       </w:r>
     </w:p>
@@ -3650,7 +3627,6 @@
         </w:numPr>
       </w:pPr>
       <w:r>
-        <w:lastRenderedPageBreak/>
         <w:t>Then the difference between the previous DOM representation and the new one is calculated.</w:t>
       </w:r>
     </w:p>
@@ -3663,13 +3639,7 @@
         </w:numPr>
       </w:pPr>
       <w:r>
-        <w:t xml:space="preserve">Once the calculations are done, the real DOM will be updated with only the things that have </w:t>
-      </w:r>
-      <w:r>
-        <w:t>changed</w:t>
-      </w:r>
-      <w:r>
-        <w:t>.</w:t>
+        <w:t>Once the calculations are done, the real DOM will be updated with only the things that have changed.</w:t>
       </w:r>
     </w:p>
     <w:p/>
@@ -3931,6 +3901,7 @@
         </w:numPr>
       </w:pPr>
       <w:r>
+        <w:lastRenderedPageBreak/>
         <w:t xml:space="preserve">Updating: In this phase, the component gets updated in two ways, sending the new props and updating the state either from </w:t>
       </w:r>
       <w:proofErr w:type="spellStart"/>
@@ -4026,10 +3997,7 @@
         <w:ind w:left="720"/>
       </w:pPr>
       <w:r>
-        <w:t>It is</w:t>
-      </w:r>
-      <w:r>
-        <w:t xml:space="preserve"> worth mentioning that React internally has a concept of phases when applying changes to the DOM. They are separated as follows</w:t>
+        <w:t>It is worth mentioning that React internally has a concept of phases when applying changes to the DOM. They are separated as follows</w:t>
       </w:r>
     </w:p>
     <w:p>
@@ -4099,7 +4067,15 @@
       </w:r>
       <w:proofErr w:type="gramEnd"/>
       <w:r>
-        <w:t xml:space="preserve">) for mounting, componentDidUpdate() for updating, and </w:t>
+        <w:t xml:space="preserve">) for mounting, </w:t>
+      </w:r>
+      <w:proofErr w:type="spellStart"/>
+      <w:r>
+        <w:t>componentDidUpdate</w:t>
+      </w:r>
+      <w:proofErr w:type="spellEnd"/>
+      <w:r>
+        <w:t xml:space="preserve">() for updating, and </w:t>
       </w:r>
       <w:proofErr w:type="spellStart"/>
       <w:r>
@@ -4111,6 +4087,24 @@
       </w:r>
     </w:p>
     <w:p/>
+    <w:p>
+      <w:pPr>
+        <w:rPr>
+          <w:sz w:val="44"/>
+          <w:szCs w:val="44"/>
+        </w:rPr>
+      </w:pPr>
+      <w:hyperlink r:id="rId13" w:history="1">
+        <w:r>
+          <w:rPr>
+            <w:rStyle w:val="Hyperlink"/>
+            <w:sz w:val="44"/>
+            <w:szCs w:val="44"/>
+          </w:rPr>
+          <w:t>https://www.youtube.com/watch?v=S_JCXnKIyxI</w:t>
+        </w:r>
+      </w:hyperlink>
+    </w:p>
     <w:p/>
     <w:p>
       <w:pPr>
@@ -4280,7 +4274,34 @@
         <w:t>iv. Props manipulation.</w:t>
       </w:r>
     </w:p>
-    <w:p/>
+    <w:p>
+      <w:pPr>
+        <w:rPr>
+          <w:rStyle w:val="Hyperlink"/>
+          <w:sz w:val="44"/>
+          <w:szCs w:val="44"/>
+        </w:rPr>
+      </w:pPr>
+      <w:hyperlink r:id="rId14" w:history="1">
+        <w:r>
+          <w:rPr>
+            <w:rStyle w:val="Hyperlink"/>
+            <w:sz w:val="44"/>
+            <w:szCs w:val="44"/>
+          </w:rPr>
+          <w:t>https://www.youtube.com/watch?v=A9_9gQIkfx4</w:t>
+        </w:r>
+      </w:hyperlink>
+    </w:p>
+    <w:p>
+      <w:pPr>
+        <w:rPr>
+          <w:rStyle w:val="Hyperlink"/>
+          <w:sz w:val="44"/>
+          <w:szCs w:val="44"/>
+        </w:rPr>
+      </w:pPr>
+    </w:p>
     <w:p>
       <w:pPr>
         <w:pStyle w:val="Heading2"/>
@@ -4416,624 +4437,624 @@
           <w:sz w:val="20"/>
           <w:szCs w:val="20"/>
         </w:rPr>
+        <w:t xml:space="preserve">ii. </w:t>
+      </w:r>
+      <w:proofErr w:type="spellStart"/>
+      <w:r>
+        <w:rPr>
+          <w:sz w:val="20"/>
+          <w:szCs w:val="20"/>
+        </w:rPr>
+        <w:t>PropTypes.string</w:t>
+      </w:r>
+      <w:proofErr w:type="spellEnd"/>
+    </w:p>
+    <w:p>
+      <w:pPr>
+        <w:ind w:left="720"/>
+        <w:rPr>
+          <w:sz w:val="20"/>
+          <w:szCs w:val="20"/>
+        </w:rPr>
+      </w:pPr>
+      <w:r>
+        <w:rPr>
+          <w:sz w:val="20"/>
+          <w:szCs w:val="20"/>
+        </w:rPr>
+        <w:t xml:space="preserve">iii. </w:t>
+      </w:r>
+      <w:proofErr w:type="spellStart"/>
+      <w:r>
+        <w:rPr>
+          <w:sz w:val="20"/>
+          <w:szCs w:val="20"/>
+        </w:rPr>
+        <w:t>PropTypes.array</w:t>
+      </w:r>
+      <w:proofErr w:type="spellEnd"/>
+    </w:p>
+    <w:p>
+      <w:pPr>
+        <w:ind w:left="720"/>
+        <w:rPr>
+          <w:sz w:val="20"/>
+          <w:szCs w:val="20"/>
+        </w:rPr>
+      </w:pPr>
+      <w:r>
+        <w:rPr>
+          <w:sz w:val="20"/>
+          <w:szCs w:val="20"/>
+        </w:rPr>
+        <w:t xml:space="preserve">iv. </w:t>
+      </w:r>
+      <w:proofErr w:type="spellStart"/>
+      <w:r>
+        <w:rPr>
+          <w:sz w:val="20"/>
+          <w:szCs w:val="20"/>
+        </w:rPr>
+        <w:t>PropTypes.object</w:t>
+      </w:r>
+      <w:proofErr w:type="spellEnd"/>
+    </w:p>
+    <w:p>
+      <w:pPr>
+        <w:ind w:left="720"/>
+        <w:rPr>
+          <w:sz w:val="20"/>
+          <w:szCs w:val="20"/>
+        </w:rPr>
+      </w:pPr>
+      <w:r>
+        <w:rPr>
+          <w:sz w:val="20"/>
+          <w:szCs w:val="20"/>
+        </w:rPr>
+        <w:t xml:space="preserve">v. </w:t>
+      </w:r>
+      <w:proofErr w:type="spellStart"/>
+      <w:r>
+        <w:rPr>
+          <w:sz w:val="20"/>
+          <w:szCs w:val="20"/>
+        </w:rPr>
+        <w:t>PropTypes.func</w:t>
+      </w:r>
+      <w:proofErr w:type="spellEnd"/>
+    </w:p>
+    <w:p>
+      <w:pPr>
+        <w:ind w:left="720"/>
+        <w:rPr>
+          <w:sz w:val="20"/>
+          <w:szCs w:val="20"/>
+        </w:rPr>
+      </w:pPr>
+      <w:r>
+        <w:rPr>
+          <w:sz w:val="20"/>
+          <w:szCs w:val="20"/>
+        </w:rPr>
+        <w:t xml:space="preserve">vi. </w:t>
+      </w:r>
+      <w:proofErr w:type="spellStart"/>
+      <w:r>
+        <w:rPr>
+          <w:sz w:val="20"/>
+          <w:szCs w:val="20"/>
+        </w:rPr>
+        <w:t>PropTypes.node</w:t>
+      </w:r>
+      <w:proofErr w:type="spellEnd"/>
+    </w:p>
+    <w:p>
+      <w:pPr>
+        <w:ind w:left="720"/>
+        <w:rPr>
+          <w:sz w:val="20"/>
+          <w:szCs w:val="20"/>
+        </w:rPr>
+      </w:pPr>
+      <w:r>
+        <w:rPr>
+          <w:sz w:val="20"/>
+          <w:szCs w:val="20"/>
+        </w:rPr>
+        <w:t xml:space="preserve">vii. </w:t>
+      </w:r>
+      <w:proofErr w:type="spellStart"/>
+      <w:r>
+        <w:rPr>
+          <w:sz w:val="20"/>
+          <w:szCs w:val="20"/>
+        </w:rPr>
+        <w:t>PropTypes.element</w:t>
+      </w:r>
+      <w:proofErr w:type="spellEnd"/>
+    </w:p>
+    <w:p>
+      <w:pPr>
+        <w:ind w:left="720"/>
+        <w:rPr>
+          <w:sz w:val="20"/>
+          <w:szCs w:val="20"/>
+        </w:rPr>
+      </w:pPr>
+      <w:r>
+        <w:rPr>
+          <w:sz w:val="20"/>
+          <w:szCs w:val="20"/>
+        </w:rPr>
+        <w:t xml:space="preserve">viii. </w:t>
+      </w:r>
+      <w:proofErr w:type="spellStart"/>
+      <w:r>
+        <w:rPr>
+          <w:sz w:val="20"/>
+          <w:szCs w:val="20"/>
+        </w:rPr>
+        <w:t>PropTypes.bool</w:t>
+      </w:r>
+      <w:proofErr w:type="spellEnd"/>
+    </w:p>
+    <w:p>
+      <w:pPr>
+        <w:ind w:left="720"/>
+        <w:rPr>
+          <w:sz w:val="20"/>
+          <w:szCs w:val="20"/>
+        </w:rPr>
+      </w:pPr>
+      <w:r>
+        <w:rPr>
+          <w:sz w:val="20"/>
+          <w:szCs w:val="20"/>
+        </w:rPr>
+        <w:t xml:space="preserve">ix. </w:t>
+      </w:r>
+      <w:proofErr w:type="spellStart"/>
+      <w:r>
+        <w:rPr>
+          <w:sz w:val="20"/>
+          <w:szCs w:val="20"/>
+        </w:rPr>
+        <w:t>PropTypes.symbol</w:t>
+      </w:r>
+      <w:proofErr w:type="spellEnd"/>
+    </w:p>
+    <w:p>
+      <w:pPr>
+        <w:ind w:left="720"/>
+        <w:rPr>
+          <w:sz w:val="20"/>
+          <w:szCs w:val="20"/>
+        </w:rPr>
+      </w:pPr>
+      <w:r>
+        <w:rPr>
+          <w:sz w:val="20"/>
+          <w:szCs w:val="20"/>
+        </w:rPr>
+        <w:t xml:space="preserve">x. </w:t>
+      </w:r>
+      <w:proofErr w:type="spellStart"/>
+      <w:r>
+        <w:rPr>
+          <w:sz w:val="20"/>
+          <w:szCs w:val="20"/>
+        </w:rPr>
+        <w:t>PropTypes.any</w:t>
+      </w:r>
+      <w:proofErr w:type="spellEnd"/>
+    </w:p>
+    <w:p>
+      <w:pPr>
+        <w:ind w:left="720"/>
+        <w:rPr>
+          <w:sz w:val="20"/>
+          <w:szCs w:val="20"/>
+        </w:rPr>
+      </w:pPr>
+    </w:p>
+    <w:p>
+      <w:pPr>
+        <w:ind w:left="720"/>
+        <w:rPr>
+          <w:sz w:val="20"/>
+          <w:szCs w:val="20"/>
+        </w:rPr>
+      </w:pPr>
+      <w:r>
+        <w:rPr>
+          <w:sz w:val="20"/>
+          <w:szCs w:val="20"/>
+        </w:rPr>
+        <w:t xml:space="preserve">We can define </w:t>
+      </w:r>
+      <w:proofErr w:type="spellStart"/>
+      <w:r>
+        <w:rPr>
+          <w:sz w:val="20"/>
+          <w:szCs w:val="20"/>
+        </w:rPr>
+        <w:t>propTypes</w:t>
+      </w:r>
+      <w:proofErr w:type="spellEnd"/>
+      <w:r>
+        <w:rPr>
+          <w:sz w:val="20"/>
+          <w:szCs w:val="20"/>
+        </w:rPr>
+        <w:t xml:space="preserve"> for User component as below:</w:t>
+      </w:r>
+    </w:p>
+    <w:p>
+      <w:pPr>
+        <w:ind w:left="720"/>
+        <w:rPr>
+          <w:sz w:val="20"/>
+          <w:szCs w:val="20"/>
+        </w:rPr>
+      </w:pPr>
+      <w:r>
+        <w:rPr>
+          <w:sz w:val="20"/>
+          <w:szCs w:val="20"/>
+        </w:rPr>
+        <w:t>import React from 'react'</w:t>
+      </w:r>
+    </w:p>
+    <w:p>
+      <w:pPr>
+        <w:ind w:left="720"/>
+        <w:rPr>
+          <w:sz w:val="20"/>
+          <w:szCs w:val="20"/>
+        </w:rPr>
+      </w:pPr>
+      <w:r>
+        <w:rPr>
+          <w:sz w:val="20"/>
+          <w:szCs w:val="20"/>
+        </w:rPr>
+        <w:t xml:space="preserve">import </w:t>
+      </w:r>
+      <w:proofErr w:type="spellStart"/>
+      <w:r>
+        <w:rPr>
+          <w:sz w:val="20"/>
+          <w:szCs w:val="20"/>
+        </w:rPr>
+        <w:t>PropTypes</w:t>
+      </w:r>
+      <w:proofErr w:type="spellEnd"/>
+      <w:r>
+        <w:rPr>
+          <w:sz w:val="20"/>
+          <w:szCs w:val="20"/>
+        </w:rPr>
+        <w:t xml:space="preserve"> from 'prop-types'</w:t>
+      </w:r>
+    </w:p>
+    <w:p>
+      <w:pPr>
+        <w:ind w:left="720"/>
+        <w:rPr>
+          <w:sz w:val="20"/>
+          <w:szCs w:val="20"/>
+        </w:rPr>
+      </w:pPr>
+    </w:p>
+    <w:p>
+      <w:pPr>
+        <w:ind w:left="720"/>
+        <w:rPr>
+          <w:sz w:val="20"/>
+          <w:szCs w:val="20"/>
+        </w:rPr>
+      </w:pPr>
+      <w:r>
+        <w:rPr>
+          <w:sz w:val="20"/>
+          <w:szCs w:val="20"/>
+        </w:rPr>
+        <w:t xml:space="preserve">class User extends </w:t>
+      </w:r>
+      <w:proofErr w:type="spellStart"/>
+      <w:r>
+        <w:rPr>
+          <w:sz w:val="20"/>
+          <w:szCs w:val="20"/>
+        </w:rPr>
+        <w:t>React.Component</w:t>
+      </w:r>
+      <w:proofErr w:type="spellEnd"/>
+      <w:r>
+        <w:rPr>
+          <w:sz w:val="20"/>
+          <w:szCs w:val="20"/>
+        </w:rPr>
+        <w:t xml:space="preserve"> {</w:t>
+      </w:r>
+    </w:p>
+    <w:p>
+      <w:pPr>
+        <w:ind w:left="720"/>
+        <w:rPr>
+          <w:sz w:val="20"/>
+          <w:szCs w:val="20"/>
+        </w:rPr>
+      </w:pPr>
+      <w:r>
+        <w:rPr>
+          <w:sz w:val="20"/>
+          <w:szCs w:val="20"/>
+        </w:rPr>
+        <w:t xml:space="preserve">  static </w:t>
+      </w:r>
+      <w:proofErr w:type="spellStart"/>
+      <w:r>
+        <w:rPr>
+          <w:sz w:val="20"/>
+          <w:szCs w:val="20"/>
+        </w:rPr>
+        <w:t>propTypes</w:t>
+      </w:r>
+      <w:proofErr w:type="spellEnd"/>
+      <w:r>
+        <w:rPr>
+          <w:sz w:val="20"/>
+          <w:szCs w:val="20"/>
+        </w:rPr>
+        <w:t xml:space="preserve"> = {</w:t>
+      </w:r>
+    </w:p>
+    <w:p>
+      <w:pPr>
+        <w:ind w:left="720"/>
+        <w:rPr>
+          <w:sz w:val="20"/>
+          <w:szCs w:val="20"/>
+        </w:rPr>
+      </w:pPr>
+      <w:r>
+        <w:rPr>
+          <w:sz w:val="20"/>
+          <w:szCs w:val="20"/>
+        </w:rPr>
+        <w:t xml:space="preserve">    name: </w:t>
+      </w:r>
+      <w:proofErr w:type="spellStart"/>
+      <w:proofErr w:type="gramStart"/>
+      <w:r>
+        <w:rPr>
+          <w:sz w:val="20"/>
+          <w:szCs w:val="20"/>
+        </w:rPr>
+        <w:t>PropTypes.string.isRequired</w:t>
+      </w:r>
+      <w:proofErr w:type="spellEnd"/>
+      <w:proofErr w:type="gramEnd"/>
+      <w:r>
+        <w:rPr>
+          <w:sz w:val="20"/>
+          <w:szCs w:val="20"/>
+        </w:rPr>
+        <w:t>,</w:t>
+      </w:r>
+    </w:p>
+    <w:p>
+      <w:pPr>
+        <w:ind w:left="720"/>
+        <w:rPr>
+          <w:sz w:val="20"/>
+          <w:szCs w:val="20"/>
+        </w:rPr>
+      </w:pPr>
+      <w:r>
+        <w:rPr>
+          <w:sz w:val="20"/>
+          <w:szCs w:val="20"/>
+        </w:rPr>
+        <w:t xml:space="preserve">    age: </w:t>
+      </w:r>
+      <w:proofErr w:type="spellStart"/>
+      <w:proofErr w:type="gramStart"/>
+      <w:r>
+        <w:rPr>
+          <w:sz w:val="20"/>
+          <w:szCs w:val="20"/>
+        </w:rPr>
+        <w:t>PropTypes.number.isRequired</w:t>
+      </w:r>
+      <w:proofErr w:type="spellEnd"/>
+      <w:proofErr w:type="gramEnd"/>
+    </w:p>
+    <w:p>
+      <w:pPr>
+        <w:ind w:left="720"/>
+        <w:rPr>
+          <w:sz w:val="20"/>
+          <w:szCs w:val="20"/>
+        </w:rPr>
+      </w:pPr>
+      <w:r>
+        <w:rPr>
+          <w:sz w:val="20"/>
+          <w:szCs w:val="20"/>
+        </w:rPr>
+        <w:t xml:space="preserve">  }</w:t>
+      </w:r>
+    </w:p>
+    <w:p>
+      <w:pPr>
+        <w:ind w:left="720"/>
+        <w:rPr>
+          <w:sz w:val="20"/>
+          <w:szCs w:val="20"/>
+        </w:rPr>
+      </w:pPr>
+    </w:p>
+    <w:p>
+      <w:pPr>
+        <w:ind w:left="720"/>
+        <w:rPr>
+          <w:sz w:val="20"/>
+          <w:szCs w:val="20"/>
+        </w:rPr>
+      </w:pPr>
+      <w:r>
+        <w:rPr>
+          <w:sz w:val="20"/>
+          <w:szCs w:val="20"/>
+        </w:rPr>
+        <w:t xml:space="preserve">  </w:t>
+      </w:r>
+      <w:proofErr w:type="gramStart"/>
+      <w:r>
+        <w:rPr>
+          <w:sz w:val="20"/>
+          <w:szCs w:val="20"/>
+        </w:rPr>
+        <w:t>render(</w:t>
+      </w:r>
+      <w:proofErr w:type="gramEnd"/>
+      <w:r>
+        <w:rPr>
+          <w:sz w:val="20"/>
+          <w:szCs w:val="20"/>
+        </w:rPr>
+        <w:t>) {</w:t>
+      </w:r>
+    </w:p>
+    <w:p>
+      <w:pPr>
+        <w:ind w:left="720"/>
+        <w:rPr>
+          <w:sz w:val="20"/>
+          <w:szCs w:val="20"/>
+        </w:rPr>
+      </w:pPr>
+      <w:r>
+        <w:rPr>
+          <w:sz w:val="20"/>
+          <w:szCs w:val="20"/>
+        </w:rPr>
+        <w:t xml:space="preserve">    return (</w:t>
+      </w:r>
+    </w:p>
+    <w:p>
+      <w:pPr>
+        <w:ind w:left="720"/>
+        <w:rPr>
+          <w:sz w:val="20"/>
+          <w:szCs w:val="20"/>
+        </w:rPr>
+      </w:pPr>
+      <w:r>
+        <w:rPr>
+          <w:sz w:val="20"/>
+          <w:szCs w:val="20"/>
+        </w:rPr>
+        <w:t xml:space="preserve">      &lt;&gt;</w:t>
+      </w:r>
+    </w:p>
+    <w:p>
+      <w:pPr>
+        <w:ind w:left="720"/>
+        <w:rPr>
+          <w:sz w:val="20"/>
+          <w:szCs w:val="20"/>
+        </w:rPr>
+      </w:pPr>
+      <w:r>
+        <w:rPr>
+          <w:sz w:val="20"/>
+          <w:szCs w:val="20"/>
+        </w:rPr>
+        <w:t xml:space="preserve">        &lt;h1</w:t>
+      </w:r>
+      <w:proofErr w:type="gramStart"/>
+      <w:r>
+        <w:rPr>
+          <w:sz w:val="20"/>
+          <w:szCs w:val="20"/>
+        </w:rPr>
+        <w:t>&gt;{</w:t>
+      </w:r>
+      <w:proofErr w:type="gramEnd"/>
+      <w:r>
+        <w:rPr>
+          <w:sz w:val="20"/>
+          <w:szCs w:val="20"/>
+        </w:rPr>
+        <w:t>`Welcome, ${this.props.name}`}&lt;/h1&gt;</w:t>
+      </w:r>
+    </w:p>
+    <w:p>
+      <w:pPr>
+        <w:ind w:left="720"/>
+        <w:rPr>
+          <w:sz w:val="20"/>
+          <w:szCs w:val="20"/>
+        </w:rPr>
+      </w:pPr>
+      <w:r>
+        <w:rPr>
+          <w:sz w:val="20"/>
+          <w:szCs w:val="20"/>
+        </w:rPr>
+        <w:t xml:space="preserve">        &lt;h2</w:t>
+      </w:r>
+      <w:proofErr w:type="gramStart"/>
+      <w:r>
+        <w:rPr>
+          <w:sz w:val="20"/>
+          <w:szCs w:val="20"/>
+        </w:rPr>
+        <w:t>&gt;{</w:t>
+      </w:r>
+      <w:proofErr w:type="gramEnd"/>
+      <w:r>
+        <w:rPr>
+          <w:sz w:val="20"/>
+          <w:szCs w:val="20"/>
+        </w:rPr>
+        <w:t>`Age, ${</w:t>
+      </w:r>
+      <w:proofErr w:type="spellStart"/>
+      <w:r>
+        <w:rPr>
+          <w:sz w:val="20"/>
+          <w:szCs w:val="20"/>
+        </w:rPr>
+        <w:t>this.props.age</w:t>
+      </w:r>
+      <w:proofErr w:type="spellEnd"/>
+      <w:r>
+        <w:rPr>
+          <w:sz w:val="20"/>
+          <w:szCs w:val="20"/>
+        </w:rPr>
+        <w:t>}`}&lt;/h2&gt;</w:t>
+      </w:r>
+    </w:p>
+    <w:p>
+      <w:pPr>
+        <w:ind w:left="720"/>
+        <w:rPr>
+          <w:sz w:val="20"/>
+          <w:szCs w:val="20"/>
+        </w:rPr>
+      </w:pPr>
+      <w:r>
+        <w:rPr>
+          <w:sz w:val="20"/>
+          <w:szCs w:val="20"/>
+        </w:rPr>
         <w:lastRenderedPageBreak/>
-        <w:t xml:space="preserve">ii. </w:t>
-      </w:r>
-      <w:proofErr w:type="spellStart"/>
-      <w:r>
-        <w:rPr>
-          <w:sz w:val="20"/>
-          <w:szCs w:val="20"/>
-        </w:rPr>
-        <w:t>PropTypes.string</w:t>
-      </w:r>
-      <w:proofErr w:type="spellEnd"/>
-    </w:p>
-    <w:p>
-      <w:pPr>
-        <w:ind w:left="720"/>
-        <w:rPr>
-          <w:sz w:val="20"/>
-          <w:szCs w:val="20"/>
-        </w:rPr>
-      </w:pPr>
-      <w:r>
-        <w:rPr>
-          <w:sz w:val="20"/>
-          <w:szCs w:val="20"/>
-        </w:rPr>
-        <w:t xml:space="preserve">iii. </w:t>
-      </w:r>
-      <w:proofErr w:type="spellStart"/>
-      <w:r>
-        <w:rPr>
-          <w:sz w:val="20"/>
-          <w:szCs w:val="20"/>
-        </w:rPr>
-        <w:t>PropTypes.array</w:t>
-      </w:r>
-      <w:proofErr w:type="spellEnd"/>
-    </w:p>
-    <w:p>
-      <w:pPr>
-        <w:ind w:left="720"/>
-        <w:rPr>
-          <w:sz w:val="20"/>
-          <w:szCs w:val="20"/>
-        </w:rPr>
-      </w:pPr>
-      <w:r>
-        <w:rPr>
-          <w:sz w:val="20"/>
-          <w:szCs w:val="20"/>
-        </w:rPr>
-        <w:t xml:space="preserve">iv. </w:t>
-      </w:r>
-      <w:proofErr w:type="spellStart"/>
-      <w:r>
-        <w:rPr>
-          <w:sz w:val="20"/>
-          <w:szCs w:val="20"/>
-        </w:rPr>
-        <w:t>PropTypes.object</w:t>
-      </w:r>
-      <w:proofErr w:type="spellEnd"/>
-    </w:p>
-    <w:p>
-      <w:pPr>
-        <w:ind w:left="720"/>
-        <w:rPr>
-          <w:sz w:val="20"/>
-          <w:szCs w:val="20"/>
-        </w:rPr>
-      </w:pPr>
-      <w:r>
-        <w:rPr>
-          <w:sz w:val="20"/>
-          <w:szCs w:val="20"/>
-        </w:rPr>
-        <w:t xml:space="preserve">v. </w:t>
-      </w:r>
-      <w:proofErr w:type="spellStart"/>
-      <w:r>
-        <w:rPr>
-          <w:sz w:val="20"/>
-          <w:szCs w:val="20"/>
-        </w:rPr>
-        <w:t>PropTypes.func</w:t>
-      </w:r>
-      <w:proofErr w:type="spellEnd"/>
-    </w:p>
-    <w:p>
-      <w:pPr>
-        <w:ind w:left="720"/>
-        <w:rPr>
-          <w:sz w:val="20"/>
-          <w:szCs w:val="20"/>
-        </w:rPr>
-      </w:pPr>
-      <w:r>
-        <w:rPr>
-          <w:sz w:val="20"/>
-          <w:szCs w:val="20"/>
-        </w:rPr>
-        <w:t xml:space="preserve">vi. </w:t>
-      </w:r>
-      <w:proofErr w:type="spellStart"/>
-      <w:r>
-        <w:rPr>
-          <w:sz w:val="20"/>
-          <w:szCs w:val="20"/>
-        </w:rPr>
-        <w:t>PropTypes.node</w:t>
-      </w:r>
-      <w:proofErr w:type="spellEnd"/>
-    </w:p>
-    <w:p>
-      <w:pPr>
-        <w:ind w:left="720"/>
-        <w:rPr>
-          <w:sz w:val="20"/>
-          <w:szCs w:val="20"/>
-        </w:rPr>
-      </w:pPr>
-      <w:r>
-        <w:rPr>
-          <w:sz w:val="20"/>
-          <w:szCs w:val="20"/>
-        </w:rPr>
-        <w:t xml:space="preserve">vii. </w:t>
-      </w:r>
-      <w:proofErr w:type="spellStart"/>
-      <w:r>
-        <w:rPr>
-          <w:sz w:val="20"/>
-          <w:szCs w:val="20"/>
-        </w:rPr>
-        <w:t>PropTypes.element</w:t>
-      </w:r>
-      <w:proofErr w:type="spellEnd"/>
-    </w:p>
-    <w:p>
-      <w:pPr>
-        <w:ind w:left="720"/>
-        <w:rPr>
-          <w:sz w:val="20"/>
-          <w:szCs w:val="20"/>
-        </w:rPr>
-      </w:pPr>
-      <w:r>
-        <w:rPr>
-          <w:sz w:val="20"/>
-          <w:szCs w:val="20"/>
-        </w:rPr>
-        <w:t xml:space="preserve">viii. </w:t>
-      </w:r>
-      <w:proofErr w:type="spellStart"/>
-      <w:r>
-        <w:rPr>
-          <w:sz w:val="20"/>
-          <w:szCs w:val="20"/>
-        </w:rPr>
-        <w:t>PropTypes.bool</w:t>
-      </w:r>
-      <w:proofErr w:type="spellEnd"/>
-    </w:p>
-    <w:p>
-      <w:pPr>
-        <w:ind w:left="720"/>
-        <w:rPr>
-          <w:sz w:val="20"/>
-          <w:szCs w:val="20"/>
-        </w:rPr>
-      </w:pPr>
-      <w:r>
-        <w:rPr>
-          <w:sz w:val="20"/>
-          <w:szCs w:val="20"/>
-        </w:rPr>
-        <w:t xml:space="preserve">ix. </w:t>
-      </w:r>
-      <w:proofErr w:type="spellStart"/>
-      <w:r>
-        <w:rPr>
-          <w:sz w:val="20"/>
-          <w:szCs w:val="20"/>
-        </w:rPr>
-        <w:t>PropTypes.symbol</w:t>
-      </w:r>
-      <w:proofErr w:type="spellEnd"/>
-    </w:p>
-    <w:p>
-      <w:pPr>
-        <w:ind w:left="720"/>
-        <w:rPr>
-          <w:sz w:val="20"/>
-          <w:szCs w:val="20"/>
-        </w:rPr>
-      </w:pPr>
-      <w:r>
-        <w:rPr>
-          <w:sz w:val="20"/>
-          <w:szCs w:val="20"/>
-        </w:rPr>
-        <w:t xml:space="preserve">x. </w:t>
-      </w:r>
-      <w:proofErr w:type="spellStart"/>
-      <w:r>
-        <w:rPr>
-          <w:sz w:val="20"/>
-          <w:szCs w:val="20"/>
-        </w:rPr>
-        <w:t>PropTypes.any</w:t>
-      </w:r>
-      <w:proofErr w:type="spellEnd"/>
-    </w:p>
-    <w:p>
-      <w:pPr>
-        <w:ind w:left="720"/>
-        <w:rPr>
-          <w:sz w:val="20"/>
-          <w:szCs w:val="20"/>
-        </w:rPr>
-      </w:pPr>
-    </w:p>
-    <w:p>
-      <w:pPr>
-        <w:ind w:left="720"/>
-        <w:rPr>
-          <w:sz w:val="20"/>
-          <w:szCs w:val="20"/>
-        </w:rPr>
-      </w:pPr>
-      <w:r>
-        <w:rPr>
-          <w:sz w:val="20"/>
-          <w:szCs w:val="20"/>
-        </w:rPr>
-        <w:t xml:space="preserve">We can define </w:t>
-      </w:r>
-      <w:proofErr w:type="spellStart"/>
-      <w:r>
-        <w:rPr>
-          <w:sz w:val="20"/>
-          <w:szCs w:val="20"/>
-        </w:rPr>
-        <w:t>propTypes</w:t>
-      </w:r>
-      <w:proofErr w:type="spellEnd"/>
-      <w:r>
-        <w:rPr>
-          <w:sz w:val="20"/>
-          <w:szCs w:val="20"/>
-        </w:rPr>
-        <w:t xml:space="preserve"> for User component as below:</w:t>
-      </w:r>
-    </w:p>
-    <w:p>
-      <w:pPr>
-        <w:ind w:left="720"/>
-        <w:rPr>
-          <w:sz w:val="20"/>
-          <w:szCs w:val="20"/>
-        </w:rPr>
-      </w:pPr>
-      <w:r>
-        <w:rPr>
-          <w:sz w:val="20"/>
-          <w:szCs w:val="20"/>
-        </w:rPr>
-        <w:t>import React from 'react'</w:t>
-      </w:r>
-    </w:p>
-    <w:p>
-      <w:pPr>
-        <w:ind w:left="720"/>
-        <w:rPr>
-          <w:sz w:val="20"/>
-          <w:szCs w:val="20"/>
-        </w:rPr>
-      </w:pPr>
-      <w:r>
-        <w:rPr>
-          <w:sz w:val="20"/>
-          <w:szCs w:val="20"/>
-        </w:rPr>
-        <w:t xml:space="preserve">import </w:t>
-      </w:r>
-      <w:proofErr w:type="spellStart"/>
-      <w:r>
-        <w:rPr>
-          <w:sz w:val="20"/>
-          <w:szCs w:val="20"/>
-        </w:rPr>
-        <w:t>PropTypes</w:t>
-      </w:r>
-      <w:proofErr w:type="spellEnd"/>
-      <w:r>
-        <w:rPr>
-          <w:sz w:val="20"/>
-          <w:szCs w:val="20"/>
-        </w:rPr>
-        <w:t xml:space="preserve"> from 'prop-types'</w:t>
-      </w:r>
-    </w:p>
-    <w:p>
-      <w:pPr>
-        <w:ind w:left="720"/>
-        <w:rPr>
-          <w:sz w:val="20"/>
-          <w:szCs w:val="20"/>
-        </w:rPr>
-      </w:pPr>
-    </w:p>
-    <w:p>
-      <w:pPr>
-        <w:ind w:left="720"/>
-        <w:rPr>
-          <w:sz w:val="20"/>
-          <w:szCs w:val="20"/>
-        </w:rPr>
-      </w:pPr>
-      <w:r>
-        <w:rPr>
-          <w:sz w:val="20"/>
-          <w:szCs w:val="20"/>
-        </w:rPr>
-        <w:t xml:space="preserve">class User extends </w:t>
-      </w:r>
-      <w:proofErr w:type="spellStart"/>
-      <w:r>
-        <w:rPr>
-          <w:sz w:val="20"/>
-          <w:szCs w:val="20"/>
-        </w:rPr>
-        <w:t>React.Component</w:t>
-      </w:r>
-      <w:proofErr w:type="spellEnd"/>
-      <w:r>
-        <w:rPr>
-          <w:sz w:val="20"/>
-          <w:szCs w:val="20"/>
-        </w:rPr>
-        <w:t xml:space="preserve"> {</w:t>
-      </w:r>
-    </w:p>
-    <w:p>
-      <w:pPr>
-        <w:ind w:left="720"/>
-        <w:rPr>
-          <w:sz w:val="20"/>
-          <w:szCs w:val="20"/>
-        </w:rPr>
-      </w:pPr>
-      <w:r>
-        <w:rPr>
-          <w:sz w:val="20"/>
-          <w:szCs w:val="20"/>
-        </w:rPr>
-        <w:t xml:space="preserve">  static </w:t>
-      </w:r>
-      <w:proofErr w:type="spellStart"/>
-      <w:r>
-        <w:rPr>
-          <w:sz w:val="20"/>
-          <w:szCs w:val="20"/>
-        </w:rPr>
-        <w:t>propTypes</w:t>
-      </w:r>
-      <w:proofErr w:type="spellEnd"/>
-      <w:r>
-        <w:rPr>
-          <w:sz w:val="20"/>
-          <w:szCs w:val="20"/>
-        </w:rPr>
-        <w:t xml:space="preserve"> = {</w:t>
-      </w:r>
-    </w:p>
-    <w:p>
-      <w:pPr>
-        <w:ind w:left="720"/>
-        <w:rPr>
-          <w:sz w:val="20"/>
-          <w:szCs w:val="20"/>
-        </w:rPr>
-      </w:pPr>
-      <w:r>
-        <w:rPr>
-          <w:sz w:val="20"/>
-          <w:szCs w:val="20"/>
-        </w:rPr>
-        <w:t xml:space="preserve">    name: </w:t>
-      </w:r>
-      <w:proofErr w:type="spellStart"/>
-      <w:proofErr w:type="gramStart"/>
-      <w:r>
-        <w:rPr>
-          <w:sz w:val="20"/>
-          <w:szCs w:val="20"/>
-        </w:rPr>
-        <w:t>PropTypes.string.isRequired</w:t>
-      </w:r>
-      <w:proofErr w:type="spellEnd"/>
-      <w:proofErr w:type="gramEnd"/>
-      <w:r>
-        <w:rPr>
-          <w:sz w:val="20"/>
-          <w:szCs w:val="20"/>
-        </w:rPr>
-        <w:t>,</w:t>
-      </w:r>
-    </w:p>
-    <w:p>
-      <w:pPr>
-        <w:ind w:left="720"/>
-        <w:rPr>
-          <w:sz w:val="20"/>
-          <w:szCs w:val="20"/>
-        </w:rPr>
-      </w:pPr>
-      <w:r>
-        <w:rPr>
-          <w:sz w:val="20"/>
-          <w:szCs w:val="20"/>
-        </w:rPr>
-        <w:t xml:space="preserve">    age: </w:t>
-      </w:r>
-      <w:proofErr w:type="spellStart"/>
-      <w:proofErr w:type="gramStart"/>
-      <w:r>
-        <w:rPr>
-          <w:sz w:val="20"/>
-          <w:szCs w:val="20"/>
-        </w:rPr>
-        <w:t>PropTypes.number.isRequired</w:t>
-      </w:r>
-      <w:proofErr w:type="spellEnd"/>
-      <w:proofErr w:type="gramEnd"/>
-    </w:p>
-    <w:p>
-      <w:pPr>
-        <w:ind w:left="720"/>
-        <w:rPr>
-          <w:sz w:val="20"/>
-          <w:szCs w:val="20"/>
-        </w:rPr>
-      </w:pPr>
-      <w:r>
-        <w:rPr>
-          <w:sz w:val="20"/>
-          <w:szCs w:val="20"/>
-        </w:rPr>
-        <w:t xml:space="preserve">  }</w:t>
-      </w:r>
-    </w:p>
-    <w:p>
-      <w:pPr>
-        <w:ind w:left="720"/>
-        <w:rPr>
-          <w:sz w:val="20"/>
-          <w:szCs w:val="20"/>
-        </w:rPr>
-      </w:pPr>
-    </w:p>
-    <w:p>
-      <w:pPr>
-        <w:ind w:left="720"/>
-        <w:rPr>
-          <w:sz w:val="20"/>
-          <w:szCs w:val="20"/>
-        </w:rPr>
-      </w:pPr>
-      <w:r>
-        <w:rPr>
-          <w:sz w:val="20"/>
-          <w:szCs w:val="20"/>
-        </w:rPr>
-        <w:t xml:space="preserve">  </w:t>
-      </w:r>
-      <w:proofErr w:type="gramStart"/>
-      <w:r>
-        <w:rPr>
-          <w:sz w:val="20"/>
-          <w:szCs w:val="20"/>
-        </w:rPr>
-        <w:t>render(</w:t>
-      </w:r>
-      <w:proofErr w:type="gramEnd"/>
-      <w:r>
-        <w:rPr>
-          <w:sz w:val="20"/>
-          <w:szCs w:val="20"/>
-        </w:rPr>
-        <w:t>) {</w:t>
-      </w:r>
-    </w:p>
-    <w:p>
-      <w:pPr>
-        <w:ind w:left="720"/>
-        <w:rPr>
-          <w:sz w:val="20"/>
-          <w:szCs w:val="20"/>
-        </w:rPr>
-      </w:pPr>
-      <w:r>
-        <w:rPr>
-          <w:sz w:val="20"/>
-          <w:szCs w:val="20"/>
-        </w:rPr>
-        <w:t xml:space="preserve">    return (</w:t>
-      </w:r>
-    </w:p>
-    <w:p>
-      <w:pPr>
-        <w:ind w:left="720"/>
-        <w:rPr>
-          <w:sz w:val="20"/>
-          <w:szCs w:val="20"/>
-        </w:rPr>
-      </w:pPr>
-      <w:r>
-        <w:rPr>
-          <w:sz w:val="20"/>
-          <w:szCs w:val="20"/>
-        </w:rPr>
-        <w:t xml:space="preserve">      &lt;&gt;</w:t>
-      </w:r>
-    </w:p>
-    <w:p>
-      <w:pPr>
-        <w:ind w:left="720"/>
-        <w:rPr>
-          <w:sz w:val="20"/>
-          <w:szCs w:val="20"/>
-        </w:rPr>
-      </w:pPr>
-      <w:r>
-        <w:rPr>
-          <w:sz w:val="20"/>
-          <w:szCs w:val="20"/>
-        </w:rPr>
-        <w:t xml:space="preserve">        &lt;h1</w:t>
-      </w:r>
-      <w:proofErr w:type="gramStart"/>
-      <w:r>
-        <w:rPr>
-          <w:sz w:val="20"/>
-          <w:szCs w:val="20"/>
-        </w:rPr>
-        <w:t>&gt;{</w:t>
-      </w:r>
-      <w:proofErr w:type="gramEnd"/>
-      <w:r>
-        <w:rPr>
-          <w:sz w:val="20"/>
-          <w:szCs w:val="20"/>
-        </w:rPr>
-        <w:t>`Welcome, ${this.props.name}`}&lt;/h1&gt;</w:t>
-      </w:r>
-    </w:p>
-    <w:p>
-      <w:pPr>
-        <w:ind w:left="720"/>
-        <w:rPr>
-          <w:sz w:val="20"/>
-          <w:szCs w:val="20"/>
-        </w:rPr>
-      </w:pPr>
-      <w:r>
-        <w:rPr>
-          <w:sz w:val="20"/>
-          <w:szCs w:val="20"/>
-        </w:rPr>
-        <w:t xml:space="preserve">        &lt;h2</w:t>
-      </w:r>
-      <w:proofErr w:type="gramStart"/>
-      <w:r>
-        <w:rPr>
-          <w:sz w:val="20"/>
-          <w:szCs w:val="20"/>
-        </w:rPr>
-        <w:t>&gt;{</w:t>
-      </w:r>
-      <w:proofErr w:type="gramEnd"/>
-      <w:r>
-        <w:rPr>
-          <w:sz w:val="20"/>
-          <w:szCs w:val="20"/>
-        </w:rPr>
-        <w:t>`Age, ${</w:t>
-      </w:r>
-      <w:proofErr w:type="spellStart"/>
-      <w:r>
-        <w:rPr>
-          <w:sz w:val="20"/>
-          <w:szCs w:val="20"/>
-        </w:rPr>
-        <w:t>this.props.age</w:t>
-      </w:r>
-      <w:proofErr w:type="spellEnd"/>
-      <w:r>
-        <w:rPr>
-          <w:sz w:val="20"/>
-          <w:szCs w:val="20"/>
-        </w:rPr>
-        <w:t>}`}&lt;/h2&gt;</w:t>
-      </w:r>
-    </w:p>
-    <w:p>
-      <w:pPr>
-        <w:ind w:left="720"/>
-        <w:rPr>
-          <w:sz w:val="20"/>
-          <w:szCs w:val="20"/>
-        </w:rPr>
-      </w:pPr>
-      <w:r>
-        <w:rPr>
-          <w:sz w:val="20"/>
-          <w:szCs w:val="20"/>
-        </w:rPr>
         <w:t xml:space="preserve">      &lt;/&gt;</w:t>
       </w:r>
     </w:p>
@@ -5205,7 +5226,7 @@
                     </pic:cNvPicPr>
                   </pic:nvPicPr>
                   <pic:blipFill>
-                    <a:blip r:embed="rId12">
+                    <a:blip r:embed="rId15">
                       <a:extLst>
                         <a:ext uri="{28A0092B-C50C-407E-A947-70E740481C1C}">
                           <a14:useLocalDpi xmlns:a14="http://schemas.microsoft.com/office/drawing/2010/main" val="0"/>
@@ -5289,25 +5310,7 @@
           <w:sz w:val="23"/>
           <w:szCs w:val="23"/>
         </w:rPr>
-        <w:t xml:space="preserve"> are the design pattern that allows </w:t>
-      </w:r>
-      <w:r>
-        <w:rPr>
-          <w:rFonts w:ascii="Segoe UI" w:hAnsi="Segoe UI" w:cs="Segoe UI"/>
-          <w:color w:val="232629"/>
-          <w:sz w:val="23"/>
-          <w:szCs w:val="23"/>
-        </w:rPr>
-        <w:t>behaviour</w:t>
-      </w:r>
-      <w:r>
-        <w:rPr>
-          <w:rFonts w:ascii="Segoe UI" w:hAnsi="Segoe UI" w:cs="Segoe UI"/>
-          <w:color w:val="232629"/>
-          <w:sz w:val="23"/>
-          <w:szCs w:val="23"/>
-        </w:rPr>
-        <w:t xml:space="preserve"> to be added to an individual object, either statically or dynamically without affecting the behaviour of other objects from the same class. They are used to enhance the functionality of the function without modifying the underlying function. They are just modifying the behaviour of the function or method passed to it by returning a new function</w:t>
+        <w:t> are the design pattern that allows behaviour to be added to an individual object, either statically or dynamically without affecting the behaviour of other objects from the same class. They are used to enhance the functionality of the function without modifying the underlying function. They are just modifying the behaviour of the function or method passed to it by returning a new function</w:t>
       </w:r>
       <w:r>
         <w:rPr>
@@ -5413,6 +5416,7 @@
         </w:rPr>
       </w:pPr>
       <w:r>
+        <w:lastRenderedPageBreak/>
         <w:t>@</w:t>
       </w:r>
       <w:r>
@@ -5568,1024 +5572,1017 @@
           <w:sz w:val="20"/>
           <w:szCs w:val="20"/>
         </w:rPr>
+        <w:t xml:space="preserve">  put directly above a component class as seen in the example above</w:t>
+      </w:r>
+    </w:p>
+    <w:p>
+      <w:pPr>
+        <w:rPr>
+          <w:sz w:val="20"/>
+          <w:szCs w:val="20"/>
+        </w:rPr>
+      </w:pPr>
+      <w:r>
+        <w:rPr>
+          <w:sz w:val="20"/>
+          <w:szCs w:val="20"/>
+        </w:rPr>
+        <w:t>*/</w:t>
+      </w:r>
+    </w:p>
+    <w:p>
+      <w:pPr>
+        <w:rPr>
+          <w:sz w:val="20"/>
+          <w:szCs w:val="20"/>
+        </w:rPr>
+      </w:pPr>
+      <w:proofErr w:type="spellStart"/>
+      <w:r>
+        <w:rPr>
+          <w:sz w:val="20"/>
+          <w:szCs w:val="20"/>
+        </w:rPr>
+        <w:t>const</w:t>
+      </w:r>
+      <w:proofErr w:type="spellEnd"/>
+      <w:r>
+        <w:rPr>
+          <w:sz w:val="20"/>
+          <w:szCs w:val="20"/>
+        </w:rPr>
+        <w:t xml:space="preserve"> </w:t>
+      </w:r>
+      <w:proofErr w:type="spellStart"/>
+      <w:r>
+        <w:rPr>
+          <w:sz w:val="20"/>
+          <w:szCs w:val="20"/>
+        </w:rPr>
+        <w:t>setTitle</w:t>
+      </w:r>
+      <w:proofErr w:type="spellEnd"/>
+      <w:r>
+        <w:rPr>
+          <w:sz w:val="20"/>
+          <w:szCs w:val="20"/>
+        </w:rPr>
+        <w:t xml:space="preserve"> = (title) =&gt; (</w:t>
+      </w:r>
+      <w:proofErr w:type="spellStart"/>
+      <w:r>
+        <w:rPr>
+          <w:sz w:val="20"/>
+          <w:szCs w:val="20"/>
+        </w:rPr>
+        <w:t>WrappedComponent</w:t>
+      </w:r>
+      <w:proofErr w:type="spellEnd"/>
+      <w:r>
+        <w:rPr>
+          <w:sz w:val="20"/>
+          <w:szCs w:val="20"/>
+        </w:rPr>
+        <w:t>) =&gt; {</w:t>
+      </w:r>
+    </w:p>
+    <w:p>
+      <w:pPr>
+        <w:rPr>
+          <w:sz w:val="20"/>
+          <w:szCs w:val="20"/>
+        </w:rPr>
+      </w:pPr>
+      <w:r>
+        <w:rPr>
+          <w:sz w:val="20"/>
+          <w:szCs w:val="20"/>
+        </w:rPr>
+        <w:t xml:space="preserve">  return class extends </w:t>
+      </w:r>
+      <w:proofErr w:type="spellStart"/>
+      <w:r>
+        <w:rPr>
+          <w:sz w:val="20"/>
+          <w:szCs w:val="20"/>
+        </w:rPr>
+        <w:t>React.Component</w:t>
+      </w:r>
+      <w:proofErr w:type="spellEnd"/>
+      <w:r>
+        <w:rPr>
+          <w:sz w:val="20"/>
+          <w:szCs w:val="20"/>
+        </w:rPr>
+        <w:t xml:space="preserve"> {</w:t>
+      </w:r>
+    </w:p>
+    <w:p>
+      <w:pPr>
+        <w:rPr>
+          <w:sz w:val="20"/>
+          <w:szCs w:val="20"/>
+        </w:rPr>
+      </w:pPr>
+      <w:r>
+        <w:rPr>
+          <w:sz w:val="20"/>
+          <w:szCs w:val="20"/>
+        </w:rPr>
+        <w:t xml:space="preserve">    </w:t>
+      </w:r>
+      <w:proofErr w:type="spellStart"/>
+      <w:proofErr w:type="gramStart"/>
+      <w:r>
+        <w:rPr>
+          <w:sz w:val="20"/>
+          <w:szCs w:val="20"/>
+        </w:rPr>
+        <w:t>componentDidMount</w:t>
+      </w:r>
+      <w:proofErr w:type="spellEnd"/>
+      <w:r>
+        <w:rPr>
+          <w:sz w:val="20"/>
+          <w:szCs w:val="20"/>
+        </w:rPr>
+        <w:t>(</w:t>
+      </w:r>
+      <w:proofErr w:type="gramEnd"/>
+      <w:r>
+        <w:rPr>
+          <w:sz w:val="20"/>
+          <w:szCs w:val="20"/>
+        </w:rPr>
+        <w:t>) {</w:t>
+      </w:r>
+    </w:p>
+    <w:p>
+      <w:pPr>
+        <w:rPr>
+          <w:sz w:val="20"/>
+          <w:szCs w:val="20"/>
+        </w:rPr>
+      </w:pPr>
+      <w:r>
+        <w:rPr>
+          <w:sz w:val="20"/>
+          <w:szCs w:val="20"/>
+        </w:rPr>
+        <w:t xml:space="preserve">      </w:t>
+      </w:r>
+      <w:proofErr w:type="spellStart"/>
+      <w:proofErr w:type="gramStart"/>
+      <w:r>
+        <w:rPr>
+          <w:sz w:val="20"/>
+          <w:szCs w:val="20"/>
+        </w:rPr>
+        <w:t>document.title</w:t>
+      </w:r>
+      <w:proofErr w:type="spellEnd"/>
+      <w:proofErr w:type="gramEnd"/>
+      <w:r>
+        <w:rPr>
+          <w:sz w:val="20"/>
+          <w:szCs w:val="20"/>
+        </w:rPr>
+        <w:t xml:space="preserve"> = title</w:t>
+      </w:r>
+    </w:p>
+    <w:p>
+      <w:pPr>
+        <w:rPr>
+          <w:sz w:val="20"/>
+          <w:szCs w:val="20"/>
+        </w:rPr>
+      </w:pPr>
+      <w:r>
+        <w:rPr>
+          <w:sz w:val="20"/>
+          <w:szCs w:val="20"/>
+        </w:rPr>
+        <w:t xml:space="preserve">    }</w:t>
+      </w:r>
+    </w:p>
+    <w:p>
+      <w:pPr>
+        <w:rPr>
+          <w:sz w:val="20"/>
+          <w:szCs w:val="20"/>
+        </w:rPr>
+      </w:pPr>
+    </w:p>
+    <w:p>
+      <w:pPr>
+        <w:rPr>
+          <w:sz w:val="20"/>
+          <w:szCs w:val="20"/>
+        </w:rPr>
+      </w:pPr>
+      <w:r>
+        <w:rPr>
+          <w:sz w:val="20"/>
+          <w:szCs w:val="20"/>
+        </w:rPr>
+        <w:t xml:space="preserve">    </w:t>
+      </w:r>
+      <w:proofErr w:type="gramStart"/>
+      <w:r>
+        <w:rPr>
+          <w:sz w:val="20"/>
+          <w:szCs w:val="20"/>
+        </w:rPr>
+        <w:t>render(</w:t>
+      </w:r>
+      <w:proofErr w:type="gramEnd"/>
+      <w:r>
+        <w:rPr>
+          <w:sz w:val="20"/>
+          <w:szCs w:val="20"/>
+        </w:rPr>
+        <w:t>) {</w:t>
+      </w:r>
+    </w:p>
+    <w:p>
+      <w:pPr>
+        <w:rPr>
+          <w:sz w:val="20"/>
+          <w:szCs w:val="20"/>
+        </w:rPr>
+      </w:pPr>
+      <w:r>
+        <w:rPr>
+          <w:sz w:val="20"/>
+          <w:szCs w:val="20"/>
+        </w:rPr>
+        <w:t xml:space="preserve">      return &lt;</w:t>
+      </w:r>
+      <w:proofErr w:type="spellStart"/>
+      <w:r>
+        <w:rPr>
+          <w:sz w:val="20"/>
+          <w:szCs w:val="20"/>
+        </w:rPr>
+        <w:t>WrappedComponent</w:t>
+      </w:r>
+      <w:proofErr w:type="spellEnd"/>
+      <w:r>
+        <w:rPr>
+          <w:sz w:val="20"/>
+          <w:szCs w:val="20"/>
+        </w:rPr>
+        <w:t xml:space="preserve"> {...</w:t>
+      </w:r>
+      <w:proofErr w:type="spellStart"/>
+      <w:proofErr w:type="gramStart"/>
+      <w:r>
+        <w:rPr>
+          <w:sz w:val="20"/>
+          <w:szCs w:val="20"/>
+        </w:rPr>
+        <w:t>this.props</w:t>
+      </w:r>
+      <w:proofErr w:type="spellEnd"/>
+      <w:proofErr w:type="gramEnd"/>
+      <w:r>
+        <w:rPr>
+          <w:sz w:val="20"/>
+          <w:szCs w:val="20"/>
+        </w:rPr>
+        <w:t>} /&gt;</w:t>
+      </w:r>
+    </w:p>
+    <w:p>
+      <w:pPr>
+        <w:rPr>
+          <w:sz w:val="20"/>
+          <w:szCs w:val="20"/>
+        </w:rPr>
+      </w:pPr>
+      <w:r>
+        <w:rPr>
+          <w:sz w:val="20"/>
+          <w:szCs w:val="20"/>
+        </w:rPr>
+        <w:t xml:space="preserve">    }</w:t>
+      </w:r>
+    </w:p>
+    <w:p>
+      <w:pPr>
+        <w:rPr>
+          <w:sz w:val="20"/>
+          <w:szCs w:val="20"/>
+        </w:rPr>
+      </w:pPr>
+      <w:r>
+        <w:rPr>
+          <w:sz w:val="20"/>
+          <w:szCs w:val="20"/>
+        </w:rPr>
+        <w:t xml:space="preserve">  }</w:t>
+      </w:r>
+    </w:p>
+    <w:p>
+      <w:pPr>
+        <w:rPr>
+          <w:sz w:val="20"/>
+          <w:szCs w:val="20"/>
+        </w:rPr>
+      </w:pPr>
+      <w:r>
+        <w:rPr>
+          <w:sz w:val="20"/>
+          <w:szCs w:val="20"/>
+        </w:rPr>
+        <w:t>}</w:t>
+      </w:r>
+    </w:p>
+    <w:p>
+      <w:pPr>
+        <w:rPr>
+          <w:sz w:val="20"/>
+          <w:szCs w:val="20"/>
+        </w:rPr>
+      </w:pPr>
+    </w:p>
+    <w:p>
+      <w:pPr>
+        <w:rPr>
+          <w:sz w:val="20"/>
+          <w:szCs w:val="20"/>
+        </w:rPr>
+      </w:pPr>
+    </w:p>
+    <w:p>
+      <w:pPr>
+        <w:pStyle w:val="Heading2"/>
+      </w:pPr>
+      <w:r>
+        <w:t xml:space="preserve">How you implement </w:t>
+      </w:r>
+      <w:proofErr w:type="gramStart"/>
+      <w:r>
+        <w:t>Server Side</w:t>
+      </w:r>
+      <w:proofErr w:type="gramEnd"/>
+      <w:r>
+        <w:t xml:space="preserve"> Rendering or SSR?</w:t>
+      </w:r>
+    </w:p>
+    <w:p>
+      <w:pPr>
+        <w:ind w:left="720"/>
+      </w:pPr>
+      <w:r>
+        <w:t>React is already equipped to handle rendering on Node servers. A special version of the DOM renderer is available, which follows the same pattern as on the client side.</w:t>
+      </w:r>
+    </w:p>
+    <w:p>
+      <w:pPr>
+        <w:ind w:left="1440"/>
+        <w:rPr>
+          <w:rFonts w:asciiTheme="majorBidi" w:hAnsiTheme="majorBidi" w:cstheme="majorBidi"/>
+        </w:rPr>
+      </w:pPr>
+      <w:r>
+        <w:rPr>
+          <w:rFonts w:asciiTheme="majorBidi" w:hAnsiTheme="majorBidi" w:cstheme="majorBidi"/>
+        </w:rPr>
+        <w:t xml:space="preserve">import </w:t>
+      </w:r>
+      <w:proofErr w:type="spellStart"/>
+      <w:r>
+        <w:rPr>
+          <w:rFonts w:asciiTheme="majorBidi" w:hAnsiTheme="majorBidi" w:cstheme="majorBidi"/>
+        </w:rPr>
+        <w:t>ReactDOMServer</w:t>
+      </w:r>
+      <w:proofErr w:type="spellEnd"/>
+      <w:r>
+        <w:rPr>
+          <w:rFonts w:asciiTheme="majorBidi" w:hAnsiTheme="majorBidi" w:cstheme="majorBidi"/>
+        </w:rPr>
+        <w:t xml:space="preserve"> from 'react-</w:t>
+      </w:r>
+      <w:proofErr w:type="spellStart"/>
+      <w:r>
+        <w:rPr>
+          <w:rFonts w:asciiTheme="majorBidi" w:hAnsiTheme="majorBidi" w:cstheme="majorBidi"/>
+        </w:rPr>
+        <w:t>dom</w:t>
+      </w:r>
+      <w:proofErr w:type="spellEnd"/>
+      <w:r>
+        <w:rPr>
+          <w:rFonts w:asciiTheme="majorBidi" w:hAnsiTheme="majorBidi" w:cstheme="majorBidi"/>
+        </w:rPr>
+        <w:t>/server'</w:t>
+      </w:r>
+    </w:p>
+    <w:p>
+      <w:pPr>
+        <w:ind w:left="1440"/>
+        <w:rPr>
+          <w:rFonts w:asciiTheme="majorBidi" w:hAnsiTheme="majorBidi" w:cstheme="majorBidi"/>
+        </w:rPr>
+      </w:pPr>
+      <w:r>
+        <w:rPr>
+          <w:rFonts w:asciiTheme="majorBidi" w:hAnsiTheme="majorBidi" w:cstheme="majorBidi"/>
+        </w:rPr>
+        <w:t xml:space="preserve">import App from </w:t>
+      </w:r>
+      <w:proofErr w:type="gramStart"/>
+      <w:r>
+        <w:rPr>
+          <w:rFonts w:asciiTheme="majorBidi" w:hAnsiTheme="majorBidi" w:cstheme="majorBidi"/>
+        </w:rPr>
+        <w:t>'./</w:t>
+      </w:r>
+      <w:proofErr w:type="gramEnd"/>
+      <w:r>
+        <w:rPr>
+          <w:rFonts w:asciiTheme="majorBidi" w:hAnsiTheme="majorBidi" w:cstheme="majorBidi"/>
+        </w:rPr>
+        <w:t>App'</w:t>
+      </w:r>
+    </w:p>
+    <w:p>
+      <w:pPr>
+        <w:ind w:left="1440"/>
+        <w:rPr>
+          <w:rFonts w:asciiTheme="majorBidi" w:hAnsiTheme="majorBidi" w:cstheme="majorBidi"/>
+        </w:rPr>
+      </w:pPr>
+      <w:proofErr w:type="spellStart"/>
+      <w:r>
+        <w:rPr>
+          <w:rFonts w:asciiTheme="majorBidi" w:hAnsiTheme="majorBidi" w:cstheme="majorBidi"/>
+        </w:rPr>
+        <w:t>ReactDOMServer.renderToString</w:t>
+      </w:r>
+      <w:proofErr w:type="spellEnd"/>
+      <w:r>
+        <w:rPr>
+          <w:rFonts w:asciiTheme="majorBidi" w:hAnsiTheme="majorBidi" w:cstheme="majorBidi"/>
+        </w:rPr>
+        <w:t>(&lt;App /&gt;)</w:t>
+      </w:r>
+    </w:p>
+    <w:p>
+      <w:pPr>
+        <w:ind w:left="720"/>
+      </w:pPr>
+      <w:r>
+        <w:t xml:space="preserve">This method will output the regular HTML as a string, which can be then placed inside a page body as part of the server response. On the client side, </w:t>
+      </w:r>
+      <w:proofErr w:type="gramStart"/>
+      <w:r>
+        <w:t>React</w:t>
+      </w:r>
+      <w:proofErr w:type="gramEnd"/>
+      <w:r>
+        <w:t xml:space="preserve"> detects the pre-rendered content and seamlessly picks up where it left off.</w:t>
+      </w:r>
+    </w:p>
+    <w:p/>
+    <w:p/>
+    <w:p>
+      <w:pPr>
+        <w:pStyle w:val="Heading2"/>
+      </w:pPr>
+      <w:r>
+        <w:t>What is CRA and its benefits?</w:t>
+      </w:r>
+    </w:p>
+    <w:p>
+      <w:pPr>
+        <w:ind w:left="720"/>
+      </w:pPr>
+      <w:r>
+        <w:t>The create-react-app (CRA) CLI tool allows you to quickly create &amp; run React applications with no configuration step.</w:t>
+      </w:r>
+    </w:p>
+    <w:p/>
+    <w:p/>
+    <w:p>
+      <w:pPr>
+        <w:pStyle w:val="Heading2"/>
+      </w:pPr>
+      <w:r>
+        <w:t>How do you access props in attribute quotes?</w:t>
+      </w:r>
+    </w:p>
+    <w:p>
+      <w:pPr>
+        <w:ind w:left="720"/>
+        <w:rPr>
+          <w:color w:val="FF0000"/>
+        </w:rPr>
+      </w:pPr>
+      <w:r>
+        <w:t xml:space="preserve">React (or JSX) </w:t>
+      </w:r>
+      <w:proofErr w:type="gramStart"/>
+      <w:r>
+        <w:rPr>
+          <w:color w:val="FF0000"/>
+        </w:rPr>
+        <w:t>doesn't</w:t>
+      </w:r>
+      <w:proofErr w:type="gramEnd"/>
+      <w:r>
+        <w:rPr>
+          <w:color w:val="FF0000"/>
+        </w:rPr>
+        <w:t xml:space="preserve"> support variable interpolation inside </w:t>
+      </w:r>
+      <w:r>
+        <w:t xml:space="preserve">an attribute value. The below representation </w:t>
+      </w:r>
+      <w:proofErr w:type="gramStart"/>
+      <w:r>
+        <w:rPr>
+          <w:color w:val="FF0000"/>
+        </w:rPr>
+        <w:t>won't</w:t>
+      </w:r>
+      <w:proofErr w:type="gramEnd"/>
+      <w:r>
+        <w:rPr>
+          <w:color w:val="FF0000"/>
+        </w:rPr>
+        <w:t xml:space="preserve"> work:</w:t>
+      </w:r>
+    </w:p>
+    <w:p>
+      <w:pPr>
+        <w:ind w:left="720" w:firstLine="720"/>
+        <w:rPr>
+          <w:rFonts w:ascii="Bahnschrift SemiBold" w:hAnsi="Bahnschrift SemiBold"/>
+        </w:rPr>
+      </w:pPr>
+      <w:r>
+        <w:rPr>
+          <w:rFonts w:ascii="Bahnschrift SemiBold" w:hAnsi="Bahnschrift SemiBold"/>
+        </w:rPr>
+        <w:t>&lt;</w:t>
+      </w:r>
+      <w:proofErr w:type="spellStart"/>
+      <w:r>
+        <w:rPr>
+          <w:rFonts w:ascii="Bahnschrift SemiBold" w:hAnsi="Bahnschrift SemiBold"/>
+        </w:rPr>
+        <w:t>img</w:t>
+      </w:r>
+      <w:proofErr w:type="spellEnd"/>
+      <w:r>
+        <w:rPr>
+          <w:rFonts w:ascii="Bahnschrift SemiBold" w:hAnsi="Bahnschrift SemiBold"/>
+        </w:rPr>
+        <w:t xml:space="preserve"> </w:t>
+      </w:r>
+      <w:proofErr w:type="spellStart"/>
+      <w:r>
+        <w:rPr>
+          <w:rFonts w:ascii="Bahnschrift SemiBold" w:hAnsi="Bahnschrift SemiBold"/>
+        </w:rPr>
+        <w:t>className</w:t>
+      </w:r>
+      <w:proofErr w:type="spellEnd"/>
+      <w:r>
+        <w:rPr>
+          <w:rFonts w:ascii="Bahnschrift SemiBold" w:hAnsi="Bahnschrift SemiBold"/>
+        </w:rPr>
+        <w:t xml:space="preserve">='image' </w:t>
+      </w:r>
+      <w:proofErr w:type="spellStart"/>
+      <w:r>
+        <w:rPr>
+          <w:rFonts w:ascii="Bahnschrift SemiBold" w:hAnsi="Bahnschrift SemiBold"/>
+        </w:rPr>
+        <w:t>src</w:t>
+      </w:r>
+      <w:proofErr w:type="spellEnd"/>
+      <w:r>
+        <w:rPr>
+          <w:rFonts w:ascii="Bahnschrift SemiBold" w:hAnsi="Bahnschrift SemiBold"/>
+        </w:rPr>
+        <w:t>='images/{</w:t>
+      </w:r>
+      <w:proofErr w:type="spellStart"/>
+      <w:proofErr w:type="gramStart"/>
+      <w:r>
+        <w:rPr>
+          <w:rFonts w:ascii="Bahnschrift SemiBold" w:hAnsi="Bahnschrift SemiBold"/>
+        </w:rPr>
+        <w:t>this.props</w:t>
+      </w:r>
+      <w:proofErr w:type="gramEnd"/>
+      <w:r>
+        <w:rPr>
+          <w:rFonts w:ascii="Bahnschrift SemiBold" w:hAnsi="Bahnschrift SemiBold"/>
+        </w:rPr>
+        <w:t>.image</w:t>
+      </w:r>
+      <w:proofErr w:type="spellEnd"/>
+      <w:r>
+        <w:rPr>
+          <w:rFonts w:ascii="Bahnschrift SemiBold" w:hAnsi="Bahnschrift SemiBold"/>
+        </w:rPr>
+        <w:t>}' /&gt;</w:t>
+      </w:r>
+    </w:p>
+    <w:p>
+      <w:pPr>
+        <w:ind w:left="720"/>
+      </w:pPr>
+      <w:r>
+        <w:t xml:space="preserve">But you can put any JS expression inside curly braces as the entire attribute value. </w:t>
+      </w:r>
+      <w:proofErr w:type="gramStart"/>
+      <w:r>
+        <w:t>So</w:t>
+      </w:r>
+      <w:proofErr w:type="gramEnd"/>
+      <w:r>
+        <w:t xml:space="preserve"> the below expression works:</w:t>
+      </w:r>
+    </w:p>
+    <w:p>
+      <w:pPr>
+        <w:ind w:left="720" w:firstLine="720"/>
+      </w:pPr>
+      <w:r>
+        <w:rPr>
+          <w:rFonts w:ascii="Bahnschrift SemiBold" w:hAnsi="Bahnschrift SemiBold"/>
+        </w:rPr>
+        <w:t>&lt;</w:t>
+      </w:r>
+      <w:proofErr w:type="spellStart"/>
+      <w:r>
+        <w:rPr>
+          <w:rFonts w:ascii="Bahnschrift SemiBold" w:hAnsi="Bahnschrift SemiBold"/>
+        </w:rPr>
+        <w:t>img</w:t>
+      </w:r>
+      <w:proofErr w:type="spellEnd"/>
+      <w:r>
+        <w:rPr>
+          <w:rFonts w:ascii="Bahnschrift SemiBold" w:hAnsi="Bahnschrift SemiBold"/>
+        </w:rPr>
+        <w:t xml:space="preserve"> </w:t>
+      </w:r>
+      <w:proofErr w:type="spellStart"/>
+      <w:r>
+        <w:rPr>
+          <w:rFonts w:ascii="Bahnschrift SemiBold" w:hAnsi="Bahnschrift SemiBold"/>
+        </w:rPr>
+        <w:t>className</w:t>
+      </w:r>
+      <w:proofErr w:type="spellEnd"/>
+      <w:r>
+        <w:rPr>
+          <w:rFonts w:ascii="Bahnschrift SemiBold" w:hAnsi="Bahnschrift SemiBold"/>
+        </w:rPr>
+        <w:t xml:space="preserve">='image' </w:t>
+      </w:r>
+      <w:proofErr w:type="spellStart"/>
+      <w:r>
+        <w:rPr>
+          <w:rFonts w:ascii="Bahnschrift SemiBold" w:hAnsi="Bahnschrift SemiBold"/>
+        </w:rPr>
+        <w:t>src</w:t>
+      </w:r>
+      <w:proofErr w:type="spellEnd"/>
+      <w:proofErr w:type="gramStart"/>
+      <w:r>
+        <w:rPr>
+          <w:rFonts w:ascii="Bahnschrift SemiBold" w:hAnsi="Bahnschrift SemiBold"/>
+        </w:rPr>
+        <w:t>={</w:t>
+      </w:r>
+      <w:proofErr w:type="gramEnd"/>
+      <w:r>
+        <w:rPr>
+          <w:rFonts w:ascii="Bahnschrift SemiBold" w:hAnsi="Bahnschrift SemiBold"/>
+        </w:rPr>
+        <w:t xml:space="preserve">'images/' + </w:t>
+      </w:r>
+      <w:proofErr w:type="spellStart"/>
+      <w:r>
+        <w:rPr>
+          <w:rFonts w:ascii="Bahnschrift SemiBold" w:hAnsi="Bahnschrift SemiBold"/>
+        </w:rPr>
+        <w:t>this.props.image</w:t>
+      </w:r>
+      <w:proofErr w:type="spellEnd"/>
+      <w:r>
+        <w:rPr>
+          <w:rFonts w:ascii="Bahnschrift SemiBold" w:hAnsi="Bahnschrift SemiBold"/>
+        </w:rPr>
+        <w:t>} /&gt;</w:t>
+      </w:r>
+    </w:p>
+    <w:p>
+      <w:pPr>
+        <w:ind w:left="720"/>
+      </w:pPr>
+      <w:r>
+        <w:t>Using template strings will also work:</w:t>
+      </w:r>
+    </w:p>
+    <w:p>
+      <w:pPr>
+        <w:ind w:left="720" w:firstLine="720"/>
+        <w:rPr>
+          <w:rFonts w:ascii="Bahnschrift SemiBold" w:hAnsi="Bahnschrift SemiBold"/>
+        </w:rPr>
+      </w:pPr>
+      <w:r>
+        <w:rPr>
+          <w:rFonts w:ascii="Bahnschrift SemiBold" w:hAnsi="Bahnschrift SemiBold"/>
+        </w:rPr>
+        <w:t>&lt;</w:t>
+      </w:r>
+      <w:proofErr w:type="spellStart"/>
+      <w:r>
+        <w:rPr>
+          <w:rFonts w:ascii="Bahnschrift SemiBold" w:hAnsi="Bahnschrift SemiBold"/>
+        </w:rPr>
+        <w:t>img</w:t>
+      </w:r>
+      <w:proofErr w:type="spellEnd"/>
+      <w:r>
+        <w:rPr>
+          <w:rFonts w:ascii="Bahnschrift SemiBold" w:hAnsi="Bahnschrift SemiBold"/>
+        </w:rPr>
+        <w:t xml:space="preserve"> </w:t>
+      </w:r>
+      <w:proofErr w:type="spellStart"/>
+      <w:r>
+        <w:rPr>
+          <w:rFonts w:ascii="Bahnschrift SemiBold" w:hAnsi="Bahnschrift SemiBold"/>
+        </w:rPr>
+        <w:t>className</w:t>
+      </w:r>
+      <w:proofErr w:type="spellEnd"/>
+      <w:r>
+        <w:rPr>
+          <w:rFonts w:ascii="Bahnschrift SemiBold" w:hAnsi="Bahnschrift SemiBold"/>
+        </w:rPr>
+        <w:t xml:space="preserve">='image' </w:t>
+      </w:r>
+      <w:proofErr w:type="spellStart"/>
+      <w:r>
+        <w:rPr>
+          <w:rFonts w:ascii="Bahnschrift SemiBold" w:hAnsi="Bahnschrift SemiBold"/>
+        </w:rPr>
+        <w:t>src</w:t>
+      </w:r>
+      <w:proofErr w:type="spellEnd"/>
+      <w:r>
+        <w:rPr>
+          <w:rFonts w:ascii="Bahnschrift SemiBold" w:hAnsi="Bahnschrift SemiBold"/>
+        </w:rPr>
+        <w:t>={`images/${</w:t>
+      </w:r>
+      <w:proofErr w:type="spellStart"/>
+      <w:proofErr w:type="gramStart"/>
+      <w:r>
+        <w:rPr>
+          <w:rFonts w:ascii="Bahnschrift SemiBold" w:hAnsi="Bahnschrift SemiBold"/>
+        </w:rPr>
+        <w:t>this.props</w:t>
+      </w:r>
+      <w:proofErr w:type="gramEnd"/>
+      <w:r>
+        <w:rPr>
+          <w:rFonts w:ascii="Bahnschrift SemiBold" w:hAnsi="Bahnschrift SemiBold"/>
+        </w:rPr>
+        <w:t>.image</w:t>
+      </w:r>
+      <w:proofErr w:type="spellEnd"/>
+      <w:r>
+        <w:rPr>
+          <w:rFonts w:ascii="Bahnschrift SemiBold" w:hAnsi="Bahnschrift SemiBold"/>
+        </w:rPr>
+        <w:t>}`} /&gt;</w:t>
+      </w:r>
+    </w:p>
+    <w:p/>
+    <w:p>
+      <w:pPr>
+        <w:pStyle w:val="Heading2"/>
+      </w:pPr>
+      <w:r>
+        <w:t>What is the recommended approach of removing an array element in React state?</w:t>
+      </w:r>
+    </w:p>
+    <w:p>
+      <w:pPr>
+        <w:ind w:left="720"/>
+      </w:pPr>
+      <w:r>
+        <w:t xml:space="preserve">The better approach is to use </w:t>
+      </w:r>
+      <w:proofErr w:type="spellStart"/>
+      <w:proofErr w:type="gramStart"/>
+      <w:r>
+        <w:t>Array.prototype.filter</w:t>
+      </w:r>
+      <w:proofErr w:type="spellEnd"/>
+      <w:proofErr w:type="gramEnd"/>
+      <w:r>
+        <w:t>() method.</w:t>
+      </w:r>
+    </w:p>
+    <w:p>
+      <w:pPr>
+        <w:ind w:left="720"/>
+      </w:pPr>
+      <w:r>
+        <w:t xml:space="preserve">For example, let's create a </w:t>
+      </w:r>
+      <w:proofErr w:type="spellStart"/>
+      <w:proofErr w:type="gramStart"/>
+      <w:r>
+        <w:t>removeItem</w:t>
+      </w:r>
+      <w:proofErr w:type="spellEnd"/>
+      <w:r>
+        <w:t>(</w:t>
+      </w:r>
+      <w:proofErr w:type="gramEnd"/>
+      <w:r>
+        <w:t>) method for updating the state.</w:t>
+      </w:r>
+    </w:p>
+    <w:p>
+      <w:pPr>
+        <w:ind w:left="720"/>
+      </w:pPr>
+      <w:proofErr w:type="spellStart"/>
+      <w:r>
+        <w:t>removeItem</w:t>
+      </w:r>
+      <w:proofErr w:type="spellEnd"/>
+      <w:r>
+        <w:t>(index) {</w:t>
+      </w:r>
+    </w:p>
+    <w:p>
+      <w:pPr>
+        <w:ind w:left="720"/>
+      </w:pPr>
+      <w:r>
+        <w:t xml:space="preserve"> </w:t>
+      </w:r>
+      <w:proofErr w:type="gramStart"/>
+      <w:r>
+        <w:t>this.setState</w:t>
+      </w:r>
+      <w:proofErr w:type="gramEnd"/>
+      <w:r>
+        <w:t>({</w:t>
+      </w:r>
+    </w:p>
+    <w:p>
+      <w:pPr>
+        <w:ind w:left="720"/>
+      </w:pPr>
+      <w:r>
+        <w:t xml:space="preserve">    data: </w:t>
+      </w:r>
+      <w:proofErr w:type="spellStart"/>
+      <w:proofErr w:type="gramStart"/>
+      <w:r>
+        <w:t>this.state</w:t>
+      </w:r>
+      <w:proofErr w:type="gramEnd"/>
+      <w:r>
+        <w:t>.data.filter</w:t>
+      </w:r>
+      <w:proofErr w:type="spellEnd"/>
+      <w:r>
+        <w:t xml:space="preserve">((item, </w:t>
+      </w:r>
+      <w:proofErr w:type="spellStart"/>
+      <w:r>
+        <w:t>i</w:t>
+      </w:r>
+      <w:proofErr w:type="spellEnd"/>
+      <w:r>
+        <w:t xml:space="preserve">) =&gt; </w:t>
+      </w:r>
+      <w:proofErr w:type="spellStart"/>
+      <w:r>
+        <w:t>i</w:t>
+      </w:r>
+      <w:proofErr w:type="spellEnd"/>
+      <w:r>
+        <w:t xml:space="preserve"> !== index)</w:t>
+      </w:r>
+    </w:p>
+    <w:p>
+      <w:pPr>
+        <w:ind w:left="720"/>
+      </w:pPr>
+      <w:r>
+        <w:t xml:space="preserve"> })</w:t>
+      </w:r>
+    </w:p>
+    <w:p>
+      <w:pPr>
+        <w:ind w:left="720"/>
+      </w:pPr>
+      <w:r>
+        <w:t>}</w:t>
+      </w:r>
+    </w:p>
+    <w:p>
+      <w:pPr>
+        <w:ind w:left="720"/>
+      </w:pPr>
+    </w:p>
+    <w:p>
+      <w:pPr>
+        <w:pStyle w:val="Heading2"/>
+      </w:pPr>
+      <w:r>
+        <w:t>How to use https instead of http in create-react-app?</w:t>
+      </w:r>
+    </w:p>
+    <w:p>
+      <w:pPr>
+        <w:ind w:left="720"/>
+      </w:pPr>
+      <w:r>
+        <w:t xml:space="preserve">You just need to use HTTPS=true configuration. You can edit your </w:t>
+      </w:r>
+      <w:proofErr w:type="spellStart"/>
+      <w:proofErr w:type="gramStart"/>
+      <w:r>
+        <w:t>package.json</w:t>
+      </w:r>
+      <w:proofErr w:type="spellEnd"/>
+      <w:proofErr w:type="gramEnd"/>
+      <w:r>
+        <w:t xml:space="preserve"> scripts section:</w:t>
+      </w:r>
+    </w:p>
+    <w:p>
+      <w:pPr>
+        <w:ind w:left="720"/>
+      </w:pPr>
+      <w:r>
+        <w:t>"scripts": {</w:t>
+      </w:r>
+    </w:p>
+    <w:p>
+      <w:pPr>
+        <w:ind w:left="720"/>
+      </w:pPr>
+      <w:r>
+        <w:t xml:space="preserve">  "start": "set HTTPS=true &amp;&amp; react-scripts start"</w:t>
+      </w:r>
+    </w:p>
+    <w:p>
+      <w:pPr>
+        <w:ind w:left="720"/>
+      </w:pPr>
+      <w:r>
+        <w:t>}</w:t>
+      </w:r>
+    </w:p>
+    <w:p>
+      <w:pPr>
+        <w:ind w:left="720"/>
+      </w:pPr>
+      <w:r>
+        <w:t xml:space="preserve">or just run set HTTPS=true &amp;&amp; </w:t>
+      </w:r>
+      <w:proofErr w:type="spellStart"/>
+      <w:r>
+        <w:t>npm</w:t>
+      </w:r>
+      <w:proofErr w:type="spellEnd"/>
+      <w:r>
+        <w:t xml:space="preserve"> start</w:t>
+      </w:r>
+    </w:p>
+    <w:p>
+      <w:pPr>
+        <w:ind w:left="720"/>
+      </w:pPr>
+    </w:p>
+    <w:p>
+      <w:pPr>
+        <w:pStyle w:val="Heading2"/>
+      </w:pPr>
+      <w:r>
         <w:lastRenderedPageBreak/>
-        <w:t xml:space="preserve">  put directly above a component class as seen in the example above</w:t>
-      </w:r>
-    </w:p>
-    <w:p>
-      <w:pPr>
-        <w:rPr>
-          <w:sz w:val="20"/>
-          <w:szCs w:val="20"/>
-        </w:rPr>
-      </w:pPr>
-      <w:r>
-        <w:rPr>
-          <w:sz w:val="20"/>
-          <w:szCs w:val="20"/>
-        </w:rPr>
-        <w:t>*/</w:t>
-      </w:r>
-    </w:p>
-    <w:p>
-      <w:pPr>
-        <w:rPr>
-          <w:sz w:val="20"/>
-          <w:szCs w:val="20"/>
-        </w:rPr>
-      </w:pPr>
-      <w:proofErr w:type="spellStart"/>
-      <w:r>
-        <w:rPr>
-          <w:sz w:val="20"/>
-          <w:szCs w:val="20"/>
-        </w:rPr>
-        <w:t>const</w:t>
-      </w:r>
-      <w:proofErr w:type="spellEnd"/>
-      <w:r>
-        <w:rPr>
-          <w:sz w:val="20"/>
-          <w:szCs w:val="20"/>
-        </w:rPr>
-        <w:t xml:space="preserve"> </w:t>
-      </w:r>
-      <w:proofErr w:type="spellStart"/>
-      <w:r>
-        <w:rPr>
-          <w:sz w:val="20"/>
-          <w:szCs w:val="20"/>
-        </w:rPr>
-        <w:t>setTitle</w:t>
-      </w:r>
-      <w:proofErr w:type="spellEnd"/>
-      <w:r>
-        <w:rPr>
-          <w:sz w:val="20"/>
-          <w:szCs w:val="20"/>
-        </w:rPr>
-        <w:t xml:space="preserve"> = (title) =&gt; (</w:t>
-      </w:r>
-      <w:proofErr w:type="spellStart"/>
-      <w:r>
-        <w:rPr>
-          <w:sz w:val="20"/>
-          <w:szCs w:val="20"/>
-        </w:rPr>
-        <w:t>WrappedComponent</w:t>
-      </w:r>
-      <w:proofErr w:type="spellEnd"/>
-      <w:r>
-        <w:rPr>
-          <w:sz w:val="20"/>
-          <w:szCs w:val="20"/>
-        </w:rPr>
-        <w:t>) =&gt; {</w:t>
-      </w:r>
-    </w:p>
-    <w:p>
-      <w:pPr>
-        <w:rPr>
-          <w:sz w:val="20"/>
-          <w:szCs w:val="20"/>
-        </w:rPr>
-      </w:pPr>
-      <w:r>
-        <w:rPr>
-          <w:sz w:val="20"/>
-          <w:szCs w:val="20"/>
-        </w:rPr>
-        <w:t xml:space="preserve">  return class extends </w:t>
-      </w:r>
-      <w:proofErr w:type="spellStart"/>
-      <w:r>
-        <w:rPr>
-          <w:sz w:val="20"/>
-          <w:szCs w:val="20"/>
-        </w:rPr>
-        <w:t>React.Component</w:t>
-      </w:r>
-      <w:proofErr w:type="spellEnd"/>
-      <w:r>
-        <w:rPr>
-          <w:sz w:val="20"/>
-          <w:szCs w:val="20"/>
-        </w:rPr>
-        <w:t xml:space="preserve"> {</w:t>
-      </w:r>
-    </w:p>
-    <w:p>
-      <w:pPr>
-        <w:rPr>
-          <w:sz w:val="20"/>
-          <w:szCs w:val="20"/>
-        </w:rPr>
-      </w:pPr>
-      <w:r>
-        <w:rPr>
-          <w:sz w:val="20"/>
-          <w:szCs w:val="20"/>
-        </w:rPr>
-        <w:t xml:space="preserve">    </w:t>
-      </w:r>
-      <w:proofErr w:type="spellStart"/>
-      <w:proofErr w:type="gramStart"/>
-      <w:r>
-        <w:rPr>
-          <w:sz w:val="20"/>
-          <w:szCs w:val="20"/>
-        </w:rPr>
-        <w:t>componentDidMount</w:t>
-      </w:r>
-      <w:proofErr w:type="spellEnd"/>
-      <w:r>
-        <w:rPr>
-          <w:sz w:val="20"/>
-          <w:szCs w:val="20"/>
-        </w:rPr>
-        <w:t>(</w:t>
-      </w:r>
-      <w:proofErr w:type="gramEnd"/>
-      <w:r>
-        <w:rPr>
-          <w:sz w:val="20"/>
-          <w:szCs w:val="20"/>
-        </w:rPr>
-        <w:t>) {</w:t>
-      </w:r>
-    </w:p>
-    <w:p>
-      <w:pPr>
-        <w:rPr>
-          <w:sz w:val="20"/>
-          <w:szCs w:val="20"/>
-        </w:rPr>
-      </w:pPr>
-      <w:r>
-        <w:rPr>
-          <w:sz w:val="20"/>
-          <w:szCs w:val="20"/>
-        </w:rPr>
-        <w:t xml:space="preserve">      </w:t>
-      </w:r>
-      <w:proofErr w:type="spellStart"/>
-      <w:proofErr w:type="gramStart"/>
-      <w:r>
-        <w:rPr>
-          <w:sz w:val="20"/>
-          <w:szCs w:val="20"/>
-        </w:rPr>
-        <w:t>document.title</w:t>
-      </w:r>
-      <w:proofErr w:type="spellEnd"/>
-      <w:proofErr w:type="gramEnd"/>
-      <w:r>
-        <w:rPr>
-          <w:sz w:val="20"/>
-          <w:szCs w:val="20"/>
-        </w:rPr>
-        <w:t xml:space="preserve"> = title</w:t>
-      </w:r>
-    </w:p>
-    <w:p>
-      <w:pPr>
-        <w:rPr>
-          <w:sz w:val="20"/>
-          <w:szCs w:val="20"/>
-        </w:rPr>
-      </w:pPr>
-      <w:r>
-        <w:rPr>
-          <w:sz w:val="20"/>
-          <w:szCs w:val="20"/>
-        </w:rPr>
-        <w:t xml:space="preserve">    }</w:t>
-      </w:r>
-    </w:p>
-    <w:p>
-      <w:pPr>
-        <w:rPr>
-          <w:sz w:val="20"/>
-          <w:szCs w:val="20"/>
-        </w:rPr>
-      </w:pPr>
-    </w:p>
-    <w:p>
-      <w:pPr>
-        <w:rPr>
-          <w:sz w:val="20"/>
-          <w:szCs w:val="20"/>
-        </w:rPr>
-      </w:pPr>
-      <w:r>
-        <w:rPr>
-          <w:sz w:val="20"/>
-          <w:szCs w:val="20"/>
-        </w:rPr>
-        <w:t xml:space="preserve">    </w:t>
-      </w:r>
-      <w:proofErr w:type="gramStart"/>
-      <w:r>
-        <w:rPr>
-          <w:sz w:val="20"/>
-          <w:szCs w:val="20"/>
-        </w:rPr>
-        <w:t>render(</w:t>
-      </w:r>
-      <w:proofErr w:type="gramEnd"/>
-      <w:r>
-        <w:rPr>
-          <w:sz w:val="20"/>
-          <w:szCs w:val="20"/>
-        </w:rPr>
-        <w:t>) {</w:t>
-      </w:r>
-    </w:p>
-    <w:p>
-      <w:pPr>
-        <w:rPr>
-          <w:sz w:val="20"/>
-          <w:szCs w:val="20"/>
-        </w:rPr>
-      </w:pPr>
-      <w:r>
-        <w:rPr>
-          <w:sz w:val="20"/>
-          <w:szCs w:val="20"/>
-        </w:rPr>
-        <w:t xml:space="preserve">      return &lt;</w:t>
-      </w:r>
-      <w:proofErr w:type="spellStart"/>
-      <w:r>
-        <w:rPr>
-          <w:sz w:val="20"/>
-          <w:szCs w:val="20"/>
-        </w:rPr>
-        <w:t>WrappedComponent</w:t>
-      </w:r>
-      <w:proofErr w:type="spellEnd"/>
-      <w:r>
-        <w:rPr>
-          <w:sz w:val="20"/>
-          <w:szCs w:val="20"/>
-        </w:rPr>
-        <w:t xml:space="preserve"> {...</w:t>
-      </w:r>
-      <w:proofErr w:type="spellStart"/>
-      <w:proofErr w:type="gramStart"/>
-      <w:r>
-        <w:rPr>
-          <w:sz w:val="20"/>
-          <w:szCs w:val="20"/>
-        </w:rPr>
-        <w:t>this.props</w:t>
-      </w:r>
-      <w:proofErr w:type="spellEnd"/>
-      <w:proofErr w:type="gramEnd"/>
-      <w:r>
-        <w:rPr>
-          <w:sz w:val="20"/>
-          <w:szCs w:val="20"/>
-        </w:rPr>
-        <w:t>} /&gt;</w:t>
-      </w:r>
-    </w:p>
-    <w:p>
-      <w:pPr>
-        <w:rPr>
-          <w:sz w:val="20"/>
-          <w:szCs w:val="20"/>
-        </w:rPr>
-      </w:pPr>
-      <w:r>
-        <w:rPr>
-          <w:sz w:val="20"/>
-          <w:szCs w:val="20"/>
-        </w:rPr>
-        <w:t xml:space="preserve">    }</w:t>
-      </w:r>
-    </w:p>
-    <w:p>
-      <w:pPr>
-        <w:rPr>
-          <w:sz w:val="20"/>
-          <w:szCs w:val="20"/>
-        </w:rPr>
-      </w:pPr>
-      <w:r>
-        <w:rPr>
-          <w:sz w:val="20"/>
-          <w:szCs w:val="20"/>
-        </w:rPr>
-        <w:t xml:space="preserve">  }</w:t>
-      </w:r>
-    </w:p>
-    <w:p>
-      <w:pPr>
-        <w:rPr>
-          <w:sz w:val="20"/>
-          <w:szCs w:val="20"/>
-        </w:rPr>
-      </w:pPr>
-      <w:r>
-        <w:rPr>
-          <w:sz w:val="20"/>
-          <w:szCs w:val="20"/>
-        </w:rPr>
-        <w:t>}</w:t>
-      </w:r>
-    </w:p>
-    <w:p>
-      <w:pPr>
-        <w:rPr>
-          <w:sz w:val="20"/>
-          <w:szCs w:val="20"/>
-        </w:rPr>
-      </w:pPr>
-    </w:p>
-    <w:p>
-      <w:pPr>
-        <w:rPr>
-          <w:sz w:val="20"/>
-          <w:szCs w:val="20"/>
-        </w:rPr>
-      </w:pPr>
-    </w:p>
-    <w:p>
-      <w:pPr>
-        <w:pStyle w:val="Heading2"/>
-      </w:pPr>
-      <w:r>
-        <w:t xml:space="preserve">How you implement </w:t>
-      </w:r>
-      <w:proofErr w:type="gramStart"/>
-      <w:r>
-        <w:t>Server Side</w:t>
-      </w:r>
-      <w:proofErr w:type="gramEnd"/>
-      <w:r>
-        <w:t xml:space="preserve"> Rendering or SSR?</w:t>
-      </w:r>
-    </w:p>
-    <w:p>
-      <w:pPr>
-        <w:ind w:left="720"/>
-      </w:pPr>
-      <w:r>
-        <w:t>React is already equipped to handle rendering on Node servers. A special version of the DOM renderer is available, which follows the same pattern as on the client side.</w:t>
-      </w:r>
-    </w:p>
-    <w:p>
-      <w:pPr>
-        <w:ind w:left="1440"/>
-        <w:rPr>
-          <w:rFonts w:asciiTheme="majorBidi" w:hAnsiTheme="majorBidi" w:cstheme="majorBidi"/>
-        </w:rPr>
-      </w:pPr>
-      <w:r>
-        <w:rPr>
-          <w:rFonts w:asciiTheme="majorBidi" w:hAnsiTheme="majorBidi" w:cstheme="majorBidi"/>
-        </w:rPr>
-        <w:t xml:space="preserve">import </w:t>
-      </w:r>
-      <w:proofErr w:type="spellStart"/>
-      <w:r>
-        <w:rPr>
-          <w:rFonts w:asciiTheme="majorBidi" w:hAnsiTheme="majorBidi" w:cstheme="majorBidi"/>
-        </w:rPr>
-        <w:t>ReactDOMServer</w:t>
-      </w:r>
-      <w:proofErr w:type="spellEnd"/>
-      <w:r>
-        <w:rPr>
-          <w:rFonts w:asciiTheme="majorBidi" w:hAnsiTheme="majorBidi" w:cstheme="majorBidi"/>
-        </w:rPr>
-        <w:t xml:space="preserve"> from 'react-</w:t>
-      </w:r>
-      <w:proofErr w:type="spellStart"/>
-      <w:r>
-        <w:rPr>
-          <w:rFonts w:asciiTheme="majorBidi" w:hAnsiTheme="majorBidi" w:cstheme="majorBidi"/>
-        </w:rPr>
-        <w:t>dom</w:t>
-      </w:r>
-      <w:proofErr w:type="spellEnd"/>
-      <w:r>
-        <w:rPr>
-          <w:rFonts w:asciiTheme="majorBidi" w:hAnsiTheme="majorBidi" w:cstheme="majorBidi"/>
-        </w:rPr>
-        <w:t>/server'</w:t>
-      </w:r>
-    </w:p>
-    <w:p>
-      <w:pPr>
-        <w:ind w:left="1440"/>
-        <w:rPr>
-          <w:rFonts w:asciiTheme="majorBidi" w:hAnsiTheme="majorBidi" w:cstheme="majorBidi"/>
-        </w:rPr>
-      </w:pPr>
-      <w:r>
-        <w:rPr>
-          <w:rFonts w:asciiTheme="majorBidi" w:hAnsiTheme="majorBidi" w:cstheme="majorBidi"/>
-        </w:rPr>
-        <w:t xml:space="preserve">import App from </w:t>
-      </w:r>
-      <w:proofErr w:type="gramStart"/>
-      <w:r>
-        <w:rPr>
-          <w:rFonts w:asciiTheme="majorBidi" w:hAnsiTheme="majorBidi" w:cstheme="majorBidi"/>
-        </w:rPr>
-        <w:t>'./</w:t>
-      </w:r>
-      <w:proofErr w:type="gramEnd"/>
-      <w:r>
-        <w:rPr>
-          <w:rFonts w:asciiTheme="majorBidi" w:hAnsiTheme="majorBidi" w:cstheme="majorBidi"/>
-        </w:rPr>
-        <w:t>App'</w:t>
-      </w:r>
-    </w:p>
-    <w:p>
-      <w:pPr>
-        <w:ind w:left="1440"/>
-        <w:rPr>
-          <w:rFonts w:asciiTheme="majorBidi" w:hAnsiTheme="majorBidi" w:cstheme="majorBidi"/>
-        </w:rPr>
-      </w:pPr>
-      <w:proofErr w:type="spellStart"/>
-      <w:r>
-        <w:rPr>
-          <w:rFonts w:asciiTheme="majorBidi" w:hAnsiTheme="majorBidi" w:cstheme="majorBidi"/>
-        </w:rPr>
-        <w:t>ReactDOMServer.renderToString</w:t>
-      </w:r>
-      <w:proofErr w:type="spellEnd"/>
-      <w:r>
-        <w:rPr>
-          <w:rFonts w:asciiTheme="majorBidi" w:hAnsiTheme="majorBidi" w:cstheme="majorBidi"/>
-        </w:rPr>
-        <w:t>(&lt;App /&gt;)</w:t>
-      </w:r>
-    </w:p>
-    <w:p>
-      <w:pPr>
-        <w:ind w:left="720"/>
-      </w:pPr>
-      <w:r>
-        <w:t xml:space="preserve">This method will output the regular HTML as a string, which can be then placed inside a page body as part of the server response. On the client side, </w:t>
-      </w:r>
-      <w:proofErr w:type="gramStart"/>
-      <w:r>
-        <w:t>React</w:t>
-      </w:r>
-      <w:proofErr w:type="gramEnd"/>
-      <w:r>
-        <w:t xml:space="preserve"> detects the pre-rendered content and seamlessly picks up where it left off.</w:t>
-      </w:r>
-    </w:p>
-    <w:p/>
-    <w:p>
-      <w:pPr>
-        <w:pStyle w:val="Heading2"/>
-      </w:pPr>
-      <w:r>
-        <w:t>What is CRA and its benefits?</w:t>
-      </w:r>
-    </w:p>
-    <w:p>
-      <w:pPr>
-        <w:ind w:left="720"/>
-      </w:pPr>
-      <w:r>
-        <w:t>The create-react-app</w:t>
-      </w:r>
-      <w:r>
-        <w:t xml:space="preserve"> (CRA)</w:t>
-      </w:r>
-      <w:r>
-        <w:t xml:space="preserve"> CLI tool allows you to quickly create &amp; run React applications with no configuration step.</w:t>
-      </w:r>
-    </w:p>
-    <w:p/>
-    <w:p>
-      <w:pPr>
-        <w:pStyle w:val="Heading2"/>
-      </w:pPr>
-      <w:r>
-        <w:t>How do you access props in attribute quotes?</w:t>
-      </w:r>
-    </w:p>
-    <w:p>
-      <w:pPr>
-        <w:ind w:left="720"/>
-        <w:rPr>
-          <w:color w:val="FF0000"/>
-        </w:rPr>
-      </w:pPr>
-      <w:r>
-        <w:t xml:space="preserve">React (or JSX) </w:t>
-      </w:r>
-      <w:proofErr w:type="gramStart"/>
-      <w:r>
-        <w:rPr>
-          <w:color w:val="FF0000"/>
-        </w:rPr>
-        <w:t>doesn't</w:t>
-      </w:r>
-      <w:proofErr w:type="gramEnd"/>
-      <w:r>
-        <w:rPr>
-          <w:color w:val="FF0000"/>
-        </w:rPr>
-        <w:t xml:space="preserve"> support variable interpolation inside </w:t>
-      </w:r>
-      <w:r>
-        <w:t xml:space="preserve">an attribute value. The below representation </w:t>
-      </w:r>
-      <w:proofErr w:type="gramStart"/>
-      <w:r>
-        <w:rPr>
-          <w:color w:val="FF0000"/>
-        </w:rPr>
-        <w:t>won't</w:t>
-      </w:r>
-      <w:proofErr w:type="gramEnd"/>
-      <w:r>
-        <w:rPr>
-          <w:color w:val="FF0000"/>
-        </w:rPr>
-        <w:t xml:space="preserve"> work:</w:t>
-      </w:r>
-    </w:p>
-    <w:p>
-      <w:pPr>
-        <w:ind w:left="720" w:firstLine="720"/>
-        <w:rPr>
-          <w:rFonts w:ascii="Bahnschrift SemiBold" w:hAnsi="Bahnschrift SemiBold"/>
-        </w:rPr>
-      </w:pPr>
-      <w:r>
-        <w:rPr>
-          <w:rFonts w:ascii="Bahnschrift SemiBold" w:hAnsi="Bahnschrift SemiBold"/>
-        </w:rPr>
-        <w:t>&lt;</w:t>
-      </w:r>
-      <w:proofErr w:type="spellStart"/>
-      <w:r>
-        <w:rPr>
-          <w:rFonts w:ascii="Bahnschrift SemiBold" w:hAnsi="Bahnschrift SemiBold"/>
-        </w:rPr>
-        <w:t>img</w:t>
-      </w:r>
-      <w:proofErr w:type="spellEnd"/>
-      <w:r>
-        <w:rPr>
-          <w:rFonts w:ascii="Bahnschrift SemiBold" w:hAnsi="Bahnschrift SemiBold"/>
-        </w:rPr>
-        <w:t xml:space="preserve"> </w:t>
-      </w:r>
-      <w:proofErr w:type="spellStart"/>
-      <w:r>
-        <w:rPr>
-          <w:rFonts w:ascii="Bahnschrift SemiBold" w:hAnsi="Bahnschrift SemiBold"/>
-        </w:rPr>
-        <w:t>className</w:t>
-      </w:r>
-      <w:proofErr w:type="spellEnd"/>
-      <w:r>
-        <w:rPr>
-          <w:rFonts w:ascii="Bahnschrift SemiBold" w:hAnsi="Bahnschrift SemiBold"/>
-        </w:rPr>
-        <w:t xml:space="preserve">='image' </w:t>
-      </w:r>
-      <w:proofErr w:type="spellStart"/>
-      <w:r>
-        <w:rPr>
-          <w:rFonts w:ascii="Bahnschrift SemiBold" w:hAnsi="Bahnschrift SemiBold"/>
-        </w:rPr>
-        <w:t>src</w:t>
-      </w:r>
-      <w:proofErr w:type="spellEnd"/>
-      <w:r>
-        <w:rPr>
-          <w:rFonts w:ascii="Bahnschrift SemiBold" w:hAnsi="Bahnschrift SemiBold"/>
-        </w:rPr>
-        <w:t>='images/{</w:t>
-      </w:r>
-      <w:proofErr w:type="spellStart"/>
-      <w:proofErr w:type="gramStart"/>
-      <w:r>
-        <w:rPr>
-          <w:rFonts w:ascii="Bahnschrift SemiBold" w:hAnsi="Bahnschrift SemiBold"/>
-        </w:rPr>
-        <w:t>this.props</w:t>
-      </w:r>
-      <w:proofErr w:type="gramEnd"/>
-      <w:r>
-        <w:rPr>
-          <w:rFonts w:ascii="Bahnschrift SemiBold" w:hAnsi="Bahnschrift SemiBold"/>
-        </w:rPr>
-        <w:t>.image</w:t>
-      </w:r>
-      <w:proofErr w:type="spellEnd"/>
-      <w:r>
-        <w:rPr>
-          <w:rFonts w:ascii="Bahnschrift SemiBold" w:hAnsi="Bahnschrift SemiBold"/>
-        </w:rPr>
-        <w:t>}' /&gt;</w:t>
-      </w:r>
-    </w:p>
-    <w:p>
-      <w:pPr>
-        <w:ind w:left="720"/>
-      </w:pPr>
-      <w:r>
-        <w:lastRenderedPageBreak/>
-        <w:t xml:space="preserve">But you can put any JS expression inside curly braces as the entire attribute value. </w:t>
-      </w:r>
-      <w:proofErr w:type="gramStart"/>
-      <w:r>
-        <w:t>So</w:t>
-      </w:r>
-      <w:proofErr w:type="gramEnd"/>
-      <w:r>
-        <w:t xml:space="preserve"> the below expression works:</w:t>
-      </w:r>
-    </w:p>
-    <w:p>
-      <w:pPr>
-        <w:ind w:left="720" w:firstLine="720"/>
-      </w:pPr>
-      <w:r>
-        <w:rPr>
-          <w:rFonts w:ascii="Bahnschrift SemiBold" w:hAnsi="Bahnschrift SemiBold"/>
-        </w:rPr>
-        <w:t>&lt;</w:t>
-      </w:r>
-      <w:proofErr w:type="spellStart"/>
-      <w:r>
-        <w:rPr>
-          <w:rFonts w:ascii="Bahnschrift SemiBold" w:hAnsi="Bahnschrift SemiBold"/>
-        </w:rPr>
-        <w:t>img</w:t>
-      </w:r>
-      <w:proofErr w:type="spellEnd"/>
-      <w:r>
-        <w:rPr>
-          <w:rFonts w:ascii="Bahnschrift SemiBold" w:hAnsi="Bahnschrift SemiBold"/>
-        </w:rPr>
-        <w:t xml:space="preserve"> </w:t>
-      </w:r>
-      <w:proofErr w:type="spellStart"/>
-      <w:r>
-        <w:rPr>
-          <w:rFonts w:ascii="Bahnschrift SemiBold" w:hAnsi="Bahnschrift SemiBold"/>
-        </w:rPr>
-        <w:t>className</w:t>
-      </w:r>
-      <w:proofErr w:type="spellEnd"/>
-      <w:r>
-        <w:rPr>
-          <w:rFonts w:ascii="Bahnschrift SemiBold" w:hAnsi="Bahnschrift SemiBold"/>
-        </w:rPr>
-        <w:t xml:space="preserve">='image' </w:t>
-      </w:r>
-      <w:proofErr w:type="spellStart"/>
-      <w:r>
-        <w:rPr>
-          <w:rFonts w:ascii="Bahnschrift SemiBold" w:hAnsi="Bahnschrift SemiBold"/>
-        </w:rPr>
-        <w:t>src</w:t>
-      </w:r>
-      <w:proofErr w:type="spellEnd"/>
-      <w:proofErr w:type="gramStart"/>
-      <w:r>
-        <w:rPr>
-          <w:rFonts w:ascii="Bahnschrift SemiBold" w:hAnsi="Bahnschrift SemiBold"/>
-        </w:rPr>
-        <w:t>={</w:t>
-      </w:r>
-      <w:proofErr w:type="gramEnd"/>
-      <w:r>
-        <w:rPr>
-          <w:rFonts w:ascii="Bahnschrift SemiBold" w:hAnsi="Bahnschrift SemiBold"/>
-        </w:rPr>
-        <w:t xml:space="preserve">'images/' + </w:t>
-      </w:r>
-      <w:proofErr w:type="spellStart"/>
-      <w:r>
-        <w:rPr>
-          <w:rFonts w:ascii="Bahnschrift SemiBold" w:hAnsi="Bahnschrift SemiBold"/>
-        </w:rPr>
-        <w:t>this.props.image</w:t>
-      </w:r>
-      <w:proofErr w:type="spellEnd"/>
-      <w:r>
-        <w:rPr>
-          <w:rFonts w:ascii="Bahnschrift SemiBold" w:hAnsi="Bahnschrift SemiBold"/>
-        </w:rPr>
-        <w:t>} /&gt;</w:t>
-      </w:r>
-    </w:p>
-    <w:p>
-      <w:pPr>
-        <w:ind w:left="720"/>
-      </w:pPr>
-      <w:r>
-        <w:t>Using template strings will also work:</w:t>
-      </w:r>
-    </w:p>
-    <w:p>
-      <w:pPr>
-        <w:ind w:left="720" w:firstLine="720"/>
-        <w:rPr>
-          <w:rFonts w:ascii="Bahnschrift SemiBold" w:hAnsi="Bahnschrift SemiBold"/>
-        </w:rPr>
-      </w:pPr>
-      <w:r>
-        <w:rPr>
-          <w:rFonts w:ascii="Bahnschrift SemiBold" w:hAnsi="Bahnschrift SemiBold"/>
-        </w:rPr>
-        <w:t>&lt;</w:t>
-      </w:r>
-      <w:proofErr w:type="spellStart"/>
-      <w:r>
-        <w:rPr>
-          <w:rFonts w:ascii="Bahnschrift SemiBold" w:hAnsi="Bahnschrift SemiBold"/>
-        </w:rPr>
-        <w:t>img</w:t>
-      </w:r>
-      <w:proofErr w:type="spellEnd"/>
-      <w:r>
-        <w:rPr>
-          <w:rFonts w:ascii="Bahnschrift SemiBold" w:hAnsi="Bahnschrift SemiBold"/>
-        </w:rPr>
-        <w:t xml:space="preserve"> </w:t>
-      </w:r>
-      <w:proofErr w:type="spellStart"/>
-      <w:r>
-        <w:rPr>
-          <w:rFonts w:ascii="Bahnschrift SemiBold" w:hAnsi="Bahnschrift SemiBold"/>
-        </w:rPr>
-        <w:t>className</w:t>
-      </w:r>
-      <w:proofErr w:type="spellEnd"/>
-      <w:r>
-        <w:rPr>
-          <w:rFonts w:ascii="Bahnschrift SemiBold" w:hAnsi="Bahnschrift SemiBold"/>
-        </w:rPr>
-        <w:t xml:space="preserve">='image' </w:t>
-      </w:r>
-      <w:proofErr w:type="spellStart"/>
-      <w:r>
-        <w:rPr>
-          <w:rFonts w:ascii="Bahnschrift SemiBold" w:hAnsi="Bahnschrift SemiBold"/>
-        </w:rPr>
-        <w:t>src</w:t>
-      </w:r>
-      <w:proofErr w:type="spellEnd"/>
-      <w:r>
-        <w:rPr>
-          <w:rFonts w:ascii="Bahnschrift SemiBold" w:hAnsi="Bahnschrift SemiBold"/>
-        </w:rPr>
-        <w:t>={`images/${</w:t>
-      </w:r>
-      <w:proofErr w:type="spellStart"/>
-      <w:proofErr w:type="gramStart"/>
-      <w:r>
-        <w:rPr>
-          <w:rFonts w:ascii="Bahnschrift SemiBold" w:hAnsi="Bahnschrift SemiBold"/>
-        </w:rPr>
-        <w:t>this.props</w:t>
-      </w:r>
-      <w:proofErr w:type="gramEnd"/>
-      <w:r>
-        <w:rPr>
-          <w:rFonts w:ascii="Bahnschrift SemiBold" w:hAnsi="Bahnschrift SemiBold"/>
-        </w:rPr>
-        <w:t>.image</w:t>
-      </w:r>
-      <w:proofErr w:type="spellEnd"/>
-      <w:r>
-        <w:rPr>
-          <w:rFonts w:ascii="Bahnschrift SemiBold" w:hAnsi="Bahnschrift SemiBold"/>
-        </w:rPr>
-        <w:t>}`} /&gt;</w:t>
-      </w:r>
-    </w:p>
-    <w:p/>
-    <w:p>
-      <w:pPr>
-        <w:pStyle w:val="Heading2"/>
-      </w:pPr>
-      <w:r>
-        <w:t>What is the recommended approach of removing an array element in React state?</w:t>
-      </w:r>
-    </w:p>
-    <w:p>
-      <w:pPr>
-        <w:ind w:left="720"/>
-      </w:pPr>
-      <w:r>
-        <w:t xml:space="preserve">The better approach is to use </w:t>
-      </w:r>
-      <w:proofErr w:type="spellStart"/>
-      <w:proofErr w:type="gramStart"/>
-      <w:r>
-        <w:t>Array.prototype.filter</w:t>
-      </w:r>
-      <w:proofErr w:type="spellEnd"/>
-      <w:proofErr w:type="gramEnd"/>
-      <w:r>
-        <w:t>() method.</w:t>
-      </w:r>
-    </w:p>
-    <w:p>
-      <w:pPr>
-        <w:ind w:left="720"/>
-      </w:pPr>
-      <w:r>
-        <w:t xml:space="preserve">For example, let's create a </w:t>
-      </w:r>
-      <w:proofErr w:type="spellStart"/>
-      <w:proofErr w:type="gramStart"/>
-      <w:r>
-        <w:t>removeItem</w:t>
-      </w:r>
-      <w:proofErr w:type="spellEnd"/>
-      <w:r>
-        <w:t>(</w:t>
-      </w:r>
-      <w:proofErr w:type="gramEnd"/>
-      <w:r>
-        <w:t>) method for updating the state.</w:t>
-      </w:r>
-    </w:p>
-    <w:p>
-      <w:pPr>
-        <w:ind w:left="720"/>
-      </w:pPr>
-      <w:proofErr w:type="spellStart"/>
-      <w:r>
-        <w:t>removeItem</w:t>
-      </w:r>
-      <w:proofErr w:type="spellEnd"/>
-      <w:r>
-        <w:t>(index) {</w:t>
-      </w:r>
-    </w:p>
-    <w:p>
-      <w:pPr>
-        <w:ind w:left="720"/>
-      </w:pPr>
-      <w:r>
-        <w:t xml:space="preserve">  </w:t>
-      </w:r>
-      <w:proofErr w:type="spellStart"/>
-      <w:proofErr w:type="gramStart"/>
-      <w:r>
-        <w:t>this.setState</w:t>
-      </w:r>
-      <w:proofErr w:type="spellEnd"/>
-      <w:proofErr w:type="gramEnd"/>
-      <w:r>
-        <w:t>({</w:t>
-      </w:r>
-    </w:p>
-    <w:p>
-      <w:pPr>
-        <w:ind w:left="720"/>
-      </w:pPr>
-      <w:r>
-        <w:t xml:space="preserve">    data: </w:t>
-      </w:r>
-      <w:proofErr w:type="spellStart"/>
-      <w:proofErr w:type="gramStart"/>
-      <w:r>
-        <w:t>this.state</w:t>
-      </w:r>
-      <w:proofErr w:type="gramEnd"/>
-      <w:r>
-        <w:t>.data.filter</w:t>
-      </w:r>
-      <w:proofErr w:type="spellEnd"/>
-      <w:r>
-        <w:t xml:space="preserve">((item, </w:t>
-      </w:r>
-      <w:proofErr w:type="spellStart"/>
-      <w:r>
-        <w:t>i</w:t>
-      </w:r>
-      <w:proofErr w:type="spellEnd"/>
-      <w:r>
-        <w:t xml:space="preserve">) =&gt; </w:t>
-      </w:r>
-      <w:proofErr w:type="spellStart"/>
-      <w:r>
-        <w:t>i</w:t>
-      </w:r>
-      <w:proofErr w:type="spellEnd"/>
-      <w:r>
-        <w:t xml:space="preserve"> !== index)</w:t>
-      </w:r>
-    </w:p>
-    <w:p>
-      <w:pPr>
-        <w:ind w:left="720"/>
-      </w:pPr>
-      <w:r>
-        <w:t xml:space="preserve">  })</w:t>
-      </w:r>
-    </w:p>
-    <w:p>
-      <w:pPr>
-        <w:ind w:left="720"/>
-      </w:pPr>
-      <w:r>
-        <w:t>}</w:t>
-      </w:r>
-    </w:p>
-    <w:p>
-      <w:pPr>
-        <w:ind w:left="720"/>
-      </w:pPr>
-    </w:p>
-    <w:p>
-      <w:pPr>
-        <w:pStyle w:val="Heading2"/>
-      </w:pPr>
-      <w:r>
-        <w:t>How to use https instead of http in create-react-app?</w:t>
-      </w:r>
-    </w:p>
-    <w:p>
-      <w:pPr>
-        <w:ind w:left="720"/>
-      </w:pPr>
-      <w:r>
-        <w:t xml:space="preserve">You just need to use HTTPS=true configuration. You can edit your </w:t>
-      </w:r>
-      <w:proofErr w:type="spellStart"/>
-      <w:proofErr w:type="gramStart"/>
-      <w:r>
-        <w:t>package.json</w:t>
-      </w:r>
-      <w:proofErr w:type="spellEnd"/>
-      <w:proofErr w:type="gramEnd"/>
-      <w:r>
-        <w:t xml:space="preserve"> scripts section:</w:t>
-      </w:r>
-    </w:p>
-    <w:p>
-      <w:pPr>
-        <w:ind w:left="720"/>
-      </w:pPr>
-      <w:r>
-        <w:t>"scripts": {</w:t>
-      </w:r>
-    </w:p>
-    <w:p>
-      <w:pPr>
-        <w:ind w:left="720"/>
-      </w:pPr>
-      <w:r>
-        <w:t xml:space="preserve">  "start": "set HTTPS=true &amp;&amp; react-scripts start"</w:t>
-      </w:r>
-    </w:p>
-    <w:p>
-      <w:pPr>
-        <w:ind w:left="720"/>
-      </w:pPr>
-      <w:r>
-        <w:t>}</w:t>
-      </w:r>
-    </w:p>
-    <w:p>
-      <w:pPr>
-        <w:ind w:left="720"/>
-      </w:pPr>
-      <w:r>
-        <w:t xml:space="preserve">or just run set HTTPS=true &amp;&amp; </w:t>
-      </w:r>
-      <w:proofErr w:type="spellStart"/>
-      <w:r>
-        <w:t>npm</w:t>
-      </w:r>
-      <w:proofErr w:type="spellEnd"/>
-      <w:r>
-        <w:t xml:space="preserve"> start</w:t>
-      </w:r>
-    </w:p>
-    <w:p>
-      <w:pPr>
-        <w:ind w:left="720"/>
-      </w:pPr>
-    </w:p>
-    <w:p>
-      <w:pPr>
-        <w:pStyle w:val="Heading2"/>
-      </w:pPr>
-      <w:r>
         <w:t>Lazy loading</w:t>
       </w:r>
     </w:p>
@@ -6653,13 +6650,7 @@
         <w:rPr>
           <w:color w:val="202124"/>
         </w:rPr>
-        <w:t xml:space="preserve"> </w:t>
-      </w:r>
-      <w:r>
-        <w:rPr>
-          <w:color w:val="202124"/>
-        </w:rPr>
-        <w:t>Lazy loading</w:t>
+        <w:t xml:space="preserve"> Lazy loading</w:t>
       </w:r>
       <w:r>
         <w:rPr>
@@ -6675,7 +6666,6 @@
         <w:rPr>
           <w:noProof/>
         </w:rPr>
-        <w:lastRenderedPageBreak/>
         <w:drawing>
           <wp:inline distT="0" distB="0" distL="0" distR="0" wp14:anchorId="4F631FDD" wp14:editId="4EC26A79">
             <wp:extent cx="5731510" cy="2863215"/>
@@ -6694,7 +6684,7 @@
                     </pic:cNvPicPr>
                   </pic:nvPicPr>
                   <pic:blipFill>
-                    <a:blip r:embed="rId13">
+                    <a:blip r:embed="rId16">
                       <a:extLst>
                         <a:ext uri="{28A0092B-C50C-407E-A947-70E740481C1C}">
                           <a14:useLocalDpi xmlns:a14="http://schemas.microsoft.com/office/drawing/2010/main" val="0"/>
@@ -6727,11 +6717,62 @@
       </w:r>
     </w:p>
     <w:p/>
-    <w:p>
-      <w:pPr>
-        <w:ind w:left="720"/>
-      </w:pPr>
-    </w:p>
+    <w:p/>
+    <w:p>
+      <w:pPr>
+        <w:pStyle w:val="Heading2"/>
+      </w:pPr>
+      <w:r>
+        <w:t>React Routers</w:t>
+      </w:r>
+    </w:p>
+    <w:p>
+      <w:pPr>
+        <w:ind w:left="720"/>
+      </w:pPr>
+      <w:hyperlink r:id="rId17" w:history="1">
+        <w:r>
+          <w:rPr>
+            <w:rStyle w:val="Hyperlink"/>
+          </w:rPr>
+          <w:t>https://www.w3schools.com/react/react_router.asp</w:t>
+        </w:r>
+      </w:hyperlink>
+    </w:p>
+    <w:p>
+      <w:pPr>
+        <w:ind w:left="720"/>
+      </w:pPr>
+      <w:hyperlink r:id="rId18" w:history="1">
+        <w:r>
+          <w:rPr>
+            <w:rStyle w:val="Hyperlink"/>
+          </w:rPr>
+          <w:t>https://v5.reactrouter.com/web/guides/quick-start</w:t>
+        </w:r>
+      </w:hyperlink>
+    </w:p>
+    <w:p/>
+    <w:p/>
+    <w:p>
+      <w:r>
+        <w:t>UNIT Testing on Node</w:t>
+      </w:r>
+    </w:p>
+    <w:p>
+      <w:pPr>
+        <w:ind w:firstLine="720"/>
+      </w:pPr>
+      <w:hyperlink r:id="rId19" w:history="1">
+        <w:r>
+          <w:rPr>
+            <w:rStyle w:val="Hyperlink"/>
+          </w:rPr>
+          <w:t>https://www.youtube.com/watch?v=FgnxcUQ5vho</w:t>
+        </w:r>
+      </w:hyperlink>
+    </w:p>
+    <w:p/>
     <w:sectPr>
       <w:pgSz w:w="11906" w:h="16838"/>
       <w:pgMar w:top="1440" w:right="1440" w:bottom="1440" w:left="1440" w:header="708" w:footer="708" w:gutter="0"/>

</xml_diff>